<commit_message>
Modelo Foreign key add
</commit_message>
<xml_diff>
--- a/Analise Sistema/Analise_do_Sistema.docx
+++ b/Analise Sistema/Analise_do_Sistema.docx
@@ -607,7 +607,7 @@
       <w:sdtContent>
         <w:p>
           <w:pPr>
-            <w:pStyle w:val="Cabealhodondice"/>
+            <w:pStyle w:val="CabealhodoSumrio"/>
           </w:pPr>
           <w:r>
             <w:t>Conteúdo</w:t>
@@ -615,7 +615,7 @@
         </w:p>
         <w:p>
           <w:pPr>
-            <w:pStyle w:val="ndice1"/>
+            <w:pStyle w:val="Sumrio1"/>
             <w:rPr>
               <w:rFonts w:eastAsiaTheme="minorEastAsia"/>
               <w:noProof/>
@@ -631,114 +631,67 @@
           <w:r>
             <w:fldChar w:fldCharType="separate"/>
           </w:r>
-          <w:bookmarkStart w:id="1" w:name="_GoBack"/>
-          <w:bookmarkEnd w:id="1"/>
-          <w:r>
-            <w:rPr>
-              <w:rStyle w:val="Hiperligao"/>
-              <w:noProof/>
-            </w:rPr>
-            <w:fldChar w:fldCharType="begin"/>
-          </w:r>
-          <w:r>
-            <w:rPr>
-              <w:rStyle w:val="Hiperligao"/>
-              <w:noProof/>
-            </w:rPr>
-            <w:instrText xml:space="preserve"> </w:instrText>
-          </w:r>
-          <w:r>
-            <w:rPr>
-              <w:noProof/>
-            </w:rPr>
-            <w:instrText>HYPERLINK \l "_Toc422703483"</w:instrText>
-          </w:r>
-          <w:r>
-            <w:rPr>
-              <w:rStyle w:val="Hiperligao"/>
-              <w:noProof/>
-            </w:rPr>
-            <w:instrText xml:space="preserve"> </w:instrText>
-          </w:r>
-          <w:r>
-            <w:rPr>
-              <w:rStyle w:val="Hiperligao"/>
-              <w:noProof/>
-            </w:rPr>
-          </w:r>
-          <w:r>
-            <w:rPr>
-              <w:rStyle w:val="Hiperligao"/>
-              <w:noProof/>
-            </w:rPr>
-            <w:fldChar w:fldCharType="separate"/>
-          </w:r>
-          <w:r>
-            <w:rPr>
-              <w:rStyle w:val="Hiperligao"/>
-              <w:noProof/>
-            </w:rPr>
-            <w:t>Introdução</w:t>
-          </w:r>
-          <w:r>
-            <w:rPr>
-              <w:noProof/>
-              <w:webHidden/>
-            </w:rPr>
-            <w:tab/>
-          </w:r>
-          <w:r>
-            <w:rPr>
-              <w:noProof/>
-              <w:webHidden/>
-            </w:rPr>
-            <w:fldChar w:fldCharType="begin"/>
-          </w:r>
-          <w:r>
-            <w:rPr>
-              <w:noProof/>
-              <w:webHidden/>
-            </w:rPr>
-            <w:instrText xml:space="preserve"> PAGEREF _Toc422703483 \h </w:instrText>
-          </w:r>
-          <w:r>
-            <w:rPr>
-              <w:noProof/>
-              <w:webHidden/>
-            </w:rPr>
-          </w:r>
-          <w:r>
-            <w:rPr>
-              <w:noProof/>
-              <w:webHidden/>
-            </w:rPr>
-            <w:fldChar w:fldCharType="separate"/>
-          </w:r>
-          <w:r>
-            <w:rPr>
-              <w:noProof/>
-              <w:webHidden/>
-            </w:rPr>
-            <w:t>4</w:t>
-          </w:r>
-          <w:r>
-            <w:rPr>
-              <w:noProof/>
-              <w:webHidden/>
-            </w:rPr>
-            <w:fldChar w:fldCharType="end"/>
-          </w:r>
-          <w:r>
-            <w:rPr>
-              <w:rStyle w:val="Hiperligao"/>
-              <w:noProof/>
-            </w:rPr>
-            <w:fldChar w:fldCharType="end"/>
-          </w:r>
+          <w:hyperlink w:anchor="_Toc422703483" w:history="1">
+            <w:r>
+              <w:rPr>
+                <w:rStyle w:val="Hyperlink"/>
+                <w:noProof/>
+              </w:rPr>
+              <w:t>Introdução</w:t>
+            </w:r>
+            <w:r>
+              <w:rPr>
+                <w:noProof/>
+                <w:webHidden/>
+              </w:rPr>
+              <w:tab/>
+            </w:r>
+            <w:r>
+              <w:rPr>
+                <w:noProof/>
+                <w:webHidden/>
+              </w:rPr>
+              <w:fldChar w:fldCharType="begin"/>
+            </w:r>
+            <w:r>
+              <w:rPr>
+                <w:noProof/>
+                <w:webHidden/>
+              </w:rPr>
+              <w:instrText xml:space="preserve"> PAGEREF _Toc422703483 \h </w:instrText>
+            </w:r>
+            <w:r>
+              <w:rPr>
+                <w:noProof/>
+                <w:webHidden/>
+              </w:rPr>
+            </w:r>
+            <w:r>
+              <w:rPr>
+                <w:noProof/>
+                <w:webHidden/>
+              </w:rPr>
+              <w:fldChar w:fldCharType="separate"/>
+            </w:r>
+            <w:r>
+              <w:rPr>
+                <w:noProof/>
+                <w:webHidden/>
+              </w:rPr>
+              <w:t>4</w:t>
+            </w:r>
+            <w:r>
+              <w:rPr>
+                <w:noProof/>
+                <w:webHidden/>
+              </w:rPr>
+              <w:fldChar w:fldCharType="end"/>
+            </w:r>
+          </w:hyperlink>
         </w:p>
         <w:p>
           <w:pPr>
-            <w:pStyle w:val="ndice2"/>
+            <w:pStyle w:val="Sumrio2"/>
             <w:tabs>
               <w:tab w:val="left" w:pos="880"/>
               <w:tab w:val="right" w:leader="dot" w:pos="8494"/>
@@ -752,7 +705,7 @@
           <w:hyperlink w:anchor="_Toc422703484" w:history="1">
             <w:r>
               <w:rPr>
-                <w:rStyle w:val="Hiperligao"/>
+                <w:rStyle w:val="Hyperlink"/>
                 <w:noProof/>
               </w:rPr>
               <w:t>1.1</w:t>
@@ -767,7 +720,7 @@
             </w:r>
             <w:r>
               <w:rPr>
-                <w:rStyle w:val="Hiperligao"/>
+                <w:rStyle w:val="Hyperlink"/>
                 <w:noProof/>
               </w:rPr>
               <w:t>Visão geral do sistema</w:t>
@@ -824,7 +777,7 @@
         </w:p>
         <w:p>
           <w:pPr>
-            <w:pStyle w:val="ndice2"/>
+            <w:pStyle w:val="Sumrio2"/>
             <w:tabs>
               <w:tab w:val="left" w:pos="880"/>
               <w:tab w:val="right" w:leader="dot" w:pos="8494"/>
@@ -838,7 +791,7 @@
           <w:hyperlink w:anchor="_Toc422703485" w:history="1">
             <w:r>
               <w:rPr>
-                <w:rStyle w:val="Hiperligao"/>
+                <w:rStyle w:val="Hyperlink"/>
                 <w:noProof/>
               </w:rPr>
               <w:t>1.2</w:t>
@@ -853,7 +806,7 @@
             </w:r>
             <w:r>
               <w:rPr>
-                <w:rStyle w:val="Hiperligao"/>
+                <w:rStyle w:val="Hyperlink"/>
                 <w:noProof/>
               </w:rPr>
               <w:t>Aplicação para tablet</w:t>
@@ -910,7 +863,7 @@
         </w:p>
         <w:p>
           <w:pPr>
-            <w:pStyle w:val="ndice2"/>
+            <w:pStyle w:val="Sumrio2"/>
             <w:tabs>
               <w:tab w:val="left" w:pos="880"/>
               <w:tab w:val="right" w:leader="dot" w:pos="8494"/>
@@ -924,7 +877,7 @@
           <w:hyperlink w:anchor="_Toc422703486" w:history="1">
             <w:r>
               <w:rPr>
-                <w:rStyle w:val="Hiperligao"/>
+                <w:rStyle w:val="Hyperlink"/>
                 <w:noProof/>
               </w:rPr>
               <w:t>1.3</w:t>
@@ -939,7 +892,7 @@
             </w:r>
             <w:r>
               <w:rPr>
-                <w:rStyle w:val="Hiperligao"/>
+                <w:rStyle w:val="Hyperlink"/>
                 <w:noProof/>
               </w:rPr>
               <w:t>Objetivos</w:t>
@@ -996,7 +949,7 @@
         </w:p>
         <w:p>
           <w:pPr>
-            <w:pStyle w:val="ndice2"/>
+            <w:pStyle w:val="Sumrio2"/>
             <w:tabs>
               <w:tab w:val="left" w:pos="880"/>
               <w:tab w:val="right" w:leader="dot" w:pos="8494"/>
@@ -1010,7 +963,7 @@
           <w:hyperlink w:anchor="_Toc422703487" w:history="1">
             <w:r>
               <w:rPr>
-                <w:rStyle w:val="Hiperligao"/>
+                <w:rStyle w:val="Hyperlink"/>
                 <w:noProof/>
               </w:rPr>
               <w:t>1.4</w:t>
@@ -1025,7 +978,7 @@
             </w:r>
             <w:r>
               <w:rPr>
-                <w:rStyle w:val="Hiperligao"/>
+                <w:rStyle w:val="Hyperlink"/>
                 <w:noProof/>
               </w:rPr>
               <w:t>Cliente</w:t>
@@ -1082,7 +1035,7 @@
         </w:p>
         <w:p>
           <w:pPr>
-            <w:pStyle w:val="ndice2"/>
+            <w:pStyle w:val="Sumrio2"/>
             <w:tabs>
               <w:tab w:val="left" w:pos="880"/>
               <w:tab w:val="right" w:leader="dot" w:pos="8494"/>
@@ -1096,7 +1049,7 @@
           <w:hyperlink w:anchor="_Toc422703488" w:history="1">
             <w:r>
               <w:rPr>
-                <w:rStyle w:val="Hiperligao"/>
+                <w:rStyle w:val="Hyperlink"/>
                 <w:noProof/>
               </w:rPr>
               <w:t>1.5</w:t>
@@ -1111,7 +1064,7 @@
             </w:r>
             <w:r>
               <w:rPr>
-                <w:rStyle w:val="Hiperligao"/>
+                <w:rStyle w:val="Hyperlink"/>
                 <w:noProof/>
               </w:rPr>
               <w:t>Descrição do Projeto</w:t>
@@ -1168,7 +1121,7 @@
         </w:p>
         <w:p>
           <w:pPr>
-            <w:pStyle w:val="ndice1"/>
+            <w:pStyle w:val="Sumrio1"/>
             <w:rPr>
               <w:rFonts w:eastAsiaTheme="minorEastAsia"/>
               <w:noProof/>
@@ -1178,7 +1131,7 @@
           <w:hyperlink w:anchor="_Toc422703489" w:history="1">
             <w:r>
               <w:rPr>
-                <w:rStyle w:val="Hiperligao"/>
+                <w:rStyle w:val="Hyperlink"/>
                 <w:noProof/>
               </w:rPr>
               <w:t>2</w:t>
@@ -1193,7 +1146,7 @@
             </w:r>
             <w:r>
               <w:rPr>
-                <w:rStyle w:val="Hiperligao"/>
+                <w:rStyle w:val="Hyperlink"/>
                 <w:noProof/>
               </w:rPr>
               <w:t>Modelo de Casos de Utilização</w:t>
@@ -1250,7 +1203,7 @@
         </w:p>
         <w:p>
           <w:pPr>
-            <w:pStyle w:val="ndice2"/>
+            <w:pStyle w:val="Sumrio2"/>
             <w:tabs>
               <w:tab w:val="left" w:pos="880"/>
               <w:tab w:val="right" w:leader="dot" w:pos="8494"/>
@@ -1264,7 +1217,7 @@
           <w:hyperlink w:anchor="_Toc422703490" w:history="1">
             <w:r>
               <w:rPr>
-                <w:rStyle w:val="Hiperligao"/>
+                <w:rStyle w:val="Hyperlink"/>
                 <w:noProof/>
               </w:rPr>
               <w:t>2.1</w:t>
@@ -1279,7 +1232,7 @@
             </w:r>
             <w:r>
               <w:rPr>
-                <w:rStyle w:val="Hiperligao"/>
+                <w:rStyle w:val="Hyperlink"/>
                 <w:noProof/>
               </w:rPr>
               <w:t>Atores</w:t>
@@ -1336,7 +1289,7 @@
         </w:p>
         <w:p>
           <w:pPr>
-            <w:pStyle w:val="ndice3"/>
+            <w:pStyle w:val="Sumrio3"/>
             <w:tabs>
               <w:tab w:val="left" w:pos="1320"/>
               <w:tab w:val="right" w:leader="dot" w:pos="8494"/>
@@ -1350,7 +1303,7 @@
           <w:hyperlink w:anchor="_Toc422703491" w:history="1">
             <w:r>
               <w:rPr>
-                <w:rStyle w:val="Hiperligao"/>
+                <w:rStyle w:val="Hyperlink"/>
                 <w:noProof/>
               </w:rPr>
               <w:t>2.1.1</w:t>
@@ -1365,7 +1318,7 @@
             </w:r>
             <w:r>
               <w:rPr>
-                <w:rStyle w:val="Hiperligao"/>
+                <w:rStyle w:val="Hyperlink"/>
                 <w:noProof/>
               </w:rPr>
               <w:t>Aplicação</w:t>
@@ -1422,7 +1375,7 @@
         </w:p>
         <w:p>
           <w:pPr>
-            <w:pStyle w:val="ndice3"/>
+            <w:pStyle w:val="Sumrio3"/>
             <w:tabs>
               <w:tab w:val="left" w:pos="1320"/>
               <w:tab w:val="right" w:leader="dot" w:pos="8494"/>
@@ -1436,7 +1389,7 @@
           <w:hyperlink w:anchor="_Toc422703492" w:history="1">
             <w:r>
               <w:rPr>
-                <w:rStyle w:val="Hiperligao"/>
+                <w:rStyle w:val="Hyperlink"/>
                 <w:noProof/>
               </w:rPr>
               <w:t>2.1.2</w:t>
@@ -1451,7 +1404,7 @@
             </w:r>
             <w:r>
               <w:rPr>
-                <w:rStyle w:val="Hiperligao"/>
+                <w:rStyle w:val="Hyperlink"/>
                 <w:noProof/>
               </w:rPr>
               <w:t>BackOffice</w:t>
@@ -1508,7 +1461,7 @@
         </w:p>
         <w:p>
           <w:pPr>
-            <w:pStyle w:val="ndice2"/>
+            <w:pStyle w:val="Sumrio2"/>
             <w:tabs>
               <w:tab w:val="left" w:pos="880"/>
               <w:tab w:val="right" w:leader="dot" w:pos="8494"/>
@@ -1522,7 +1475,7 @@
           <w:hyperlink w:anchor="_Toc422703493" w:history="1">
             <w:r>
               <w:rPr>
-                <w:rStyle w:val="Hiperligao"/>
+                <w:rStyle w:val="Hyperlink"/>
                 <w:noProof/>
               </w:rPr>
               <w:t>2.2</w:t>
@@ -1537,7 +1490,7 @@
             </w:r>
             <w:r>
               <w:rPr>
-                <w:rStyle w:val="Hiperligao"/>
+                <w:rStyle w:val="Hyperlink"/>
                 <w:noProof/>
               </w:rPr>
               <w:t>Visão Geral</w:t>
@@ -1594,7 +1547,7 @@
         </w:p>
         <w:p>
           <w:pPr>
-            <w:pStyle w:val="ndice2"/>
+            <w:pStyle w:val="Sumrio2"/>
             <w:tabs>
               <w:tab w:val="left" w:pos="880"/>
               <w:tab w:val="right" w:leader="dot" w:pos="8494"/>
@@ -1608,7 +1561,7 @@
           <w:hyperlink w:anchor="_Toc422703494" w:history="1">
             <w:r>
               <w:rPr>
-                <w:rStyle w:val="Hiperligao"/>
+                <w:rStyle w:val="Hyperlink"/>
                 <w:noProof/>
               </w:rPr>
               <w:t>2.3</w:t>
@@ -1623,7 +1576,7 @@
             </w:r>
             <w:r>
               <w:rPr>
-                <w:rStyle w:val="Hiperligao"/>
+                <w:rStyle w:val="Hyperlink"/>
                 <w:noProof/>
               </w:rPr>
               <w:t>Diagramas de Casos de Utilização</w:t>
@@ -1680,7 +1633,7 @@
         </w:p>
         <w:p>
           <w:pPr>
-            <w:pStyle w:val="ndice3"/>
+            <w:pStyle w:val="Sumrio3"/>
             <w:tabs>
               <w:tab w:val="left" w:pos="1320"/>
               <w:tab w:val="right" w:leader="dot" w:pos="8494"/>
@@ -1694,7 +1647,7 @@
           <w:hyperlink w:anchor="_Toc422703495" w:history="1">
             <w:r>
               <w:rPr>
-                <w:rStyle w:val="Hiperligao"/>
+                <w:rStyle w:val="Hyperlink"/>
                 <w:noProof/>
               </w:rPr>
               <w:t>2.3.1</w:t>
@@ -1709,7 +1662,7 @@
             </w:r>
             <w:r>
               <w:rPr>
-                <w:rStyle w:val="Hiperligao"/>
+                <w:rStyle w:val="Hyperlink"/>
                 <w:noProof/>
               </w:rPr>
               <w:t>Diagrama de casos do aluno</w:t>
@@ -1766,7 +1719,7 @@
         </w:p>
         <w:p>
           <w:pPr>
-            <w:pStyle w:val="ndice3"/>
+            <w:pStyle w:val="Sumrio3"/>
             <w:tabs>
               <w:tab w:val="left" w:pos="1320"/>
               <w:tab w:val="right" w:leader="dot" w:pos="8494"/>
@@ -1780,7 +1733,7 @@
           <w:hyperlink w:anchor="_Toc422703496" w:history="1">
             <w:r>
               <w:rPr>
-                <w:rStyle w:val="Hiperligao"/>
+                <w:rStyle w:val="Hyperlink"/>
                 <w:noProof/>
               </w:rPr>
               <w:t>2.3.2</w:t>
@@ -1795,7 +1748,7 @@
             </w:r>
             <w:r>
               <w:rPr>
-                <w:rStyle w:val="Hiperligao"/>
+                <w:rStyle w:val="Hyperlink"/>
                 <w:noProof/>
               </w:rPr>
               <w:t>Diagrama de casos do professor</w:t>
@@ -1852,7 +1805,7 @@
         </w:p>
         <w:p>
           <w:pPr>
-            <w:pStyle w:val="ndice3"/>
+            <w:pStyle w:val="Sumrio3"/>
             <w:tabs>
               <w:tab w:val="left" w:pos="1320"/>
               <w:tab w:val="right" w:leader="dot" w:pos="8494"/>
@@ -1866,7 +1819,7 @@
           <w:hyperlink w:anchor="_Toc422703497" w:history="1">
             <w:r>
               <w:rPr>
-                <w:rStyle w:val="Hiperligao"/>
+                <w:rStyle w:val="Hyperlink"/>
                 <w:noProof/>
               </w:rPr>
               <w:t>2.3.3</w:t>
@@ -1881,7 +1834,7 @@
             </w:r>
             <w:r>
               <w:rPr>
-                <w:rStyle w:val="Hiperligao"/>
+                <w:rStyle w:val="Hyperlink"/>
                 <w:noProof/>
               </w:rPr>
               <w:t>Diagrama de casos do administrador</w:t>
@@ -1938,7 +1891,7 @@
         </w:p>
         <w:p>
           <w:pPr>
-            <w:pStyle w:val="ndice2"/>
+            <w:pStyle w:val="Sumrio2"/>
             <w:tabs>
               <w:tab w:val="left" w:pos="880"/>
               <w:tab w:val="right" w:leader="dot" w:pos="8494"/>
@@ -1952,7 +1905,7 @@
           <w:hyperlink w:anchor="_Toc422703498" w:history="1">
             <w:r>
               <w:rPr>
-                <w:rStyle w:val="Hiperligao"/>
+                <w:rStyle w:val="Hyperlink"/>
                 <w:noProof/>
               </w:rPr>
               <w:t>2.4</w:t>
@@ -1967,7 +1920,7 @@
             </w:r>
             <w:r>
               <w:rPr>
-                <w:rStyle w:val="Hiperligao"/>
+                <w:rStyle w:val="Hyperlink"/>
                 <w:noProof/>
               </w:rPr>
               <w:t>Descrição dos Casos de utilização</w:t>
@@ -2024,7 +1977,7 @@
         </w:p>
         <w:p>
           <w:pPr>
-            <w:pStyle w:val="ndice3"/>
+            <w:pStyle w:val="Sumrio3"/>
             <w:tabs>
               <w:tab w:val="left" w:pos="1320"/>
               <w:tab w:val="right" w:leader="dot" w:pos="8494"/>
@@ -2038,7 +1991,7 @@
           <w:hyperlink w:anchor="_Toc422703499" w:history="1">
             <w:r>
               <w:rPr>
-                <w:rStyle w:val="Hiperligao"/>
+                <w:rStyle w:val="Hyperlink"/>
                 <w:noProof/>
               </w:rPr>
               <w:t>2.4.1</w:t>
@@ -2053,7 +2006,7 @@
             </w:r>
             <w:r>
               <w:rPr>
-                <w:rStyle w:val="Hiperligao"/>
+                <w:rStyle w:val="Hyperlink"/>
                 <w:noProof/>
               </w:rPr>
               <w:t>Efetuar login</w:t>
@@ -2110,7 +2063,7 @@
         </w:p>
         <w:p>
           <w:pPr>
-            <w:pStyle w:val="ndice3"/>
+            <w:pStyle w:val="Sumrio3"/>
             <w:tabs>
               <w:tab w:val="left" w:pos="1320"/>
               <w:tab w:val="right" w:leader="dot" w:pos="8494"/>
@@ -2124,7 +2077,7 @@
           <w:hyperlink w:anchor="_Toc422703500" w:history="1">
             <w:r>
               <w:rPr>
-                <w:rStyle w:val="Hiperligao"/>
+                <w:rStyle w:val="Hyperlink"/>
                 <w:noProof/>
               </w:rPr>
               <w:t>2.4.2</w:t>
@@ -2139,7 +2092,7 @@
             </w:r>
             <w:r>
               <w:rPr>
-                <w:rStyle w:val="Hiperligao"/>
+                <w:rStyle w:val="Hyperlink"/>
                 <w:noProof/>
               </w:rPr>
               <w:t>Criar modelo</w:t>
@@ -2196,7 +2149,7 @@
         </w:p>
         <w:p>
           <w:pPr>
-            <w:pStyle w:val="ndice3"/>
+            <w:pStyle w:val="Sumrio3"/>
             <w:tabs>
               <w:tab w:val="left" w:pos="1320"/>
               <w:tab w:val="right" w:leader="dot" w:pos="8494"/>
@@ -2210,7 +2163,7 @@
           <w:hyperlink w:anchor="_Toc422703501" w:history="1">
             <w:r>
               <w:rPr>
-                <w:rStyle w:val="Hiperligao"/>
+                <w:rStyle w:val="Hyperlink"/>
                 <w:noProof/>
               </w:rPr>
               <w:t>2.4.3</w:t>
@@ -2225,7 +2178,7 @@
             </w:r>
             <w:r>
               <w:rPr>
-                <w:rStyle w:val="Hiperligao"/>
+                <w:rStyle w:val="Hyperlink"/>
                 <w:noProof/>
               </w:rPr>
               <w:t>Criar projeto</w:t>
@@ -2282,7 +2235,7 @@
         </w:p>
         <w:p>
           <w:pPr>
-            <w:pStyle w:val="ndice3"/>
+            <w:pStyle w:val="Sumrio3"/>
             <w:tabs>
               <w:tab w:val="left" w:pos="1320"/>
               <w:tab w:val="right" w:leader="dot" w:pos="8494"/>
@@ -2296,7 +2249,7 @@
           <w:hyperlink w:anchor="_Toc422703502" w:history="1">
             <w:r>
               <w:rPr>
-                <w:rStyle w:val="Hiperligao"/>
+                <w:rStyle w:val="Hyperlink"/>
                 <w:noProof/>
               </w:rPr>
               <w:t>2.4.4</w:t>
@@ -2311,7 +2264,7 @@
             </w:r>
             <w:r>
               <w:rPr>
-                <w:rStyle w:val="Hiperligao"/>
+                <w:rStyle w:val="Hyperlink"/>
                 <w:noProof/>
               </w:rPr>
               <w:t>Página Pessoal Aluno</w:t>
@@ -2368,7 +2321,7 @@
         </w:p>
         <w:p>
           <w:pPr>
-            <w:pStyle w:val="ndice3"/>
+            <w:pStyle w:val="Sumrio3"/>
             <w:tabs>
               <w:tab w:val="left" w:pos="1320"/>
               <w:tab w:val="right" w:leader="dot" w:pos="8494"/>
@@ -2382,7 +2335,7 @@
           <w:hyperlink w:anchor="_Toc422703503" w:history="1">
             <w:r>
               <w:rPr>
-                <w:rStyle w:val="Hiperligao"/>
+                <w:rStyle w:val="Hyperlink"/>
                 <w:noProof/>
               </w:rPr>
               <w:t>2.4.5</w:t>
@@ -2397,7 +2350,7 @@
             </w:r>
             <w:r>
               <w:rPr>
-                <w:rStyle w:val="Hiperligao"/>
+                <w:rStyle w:val="Hyperlink"/>
                 <w:noProof/>
               </w:rPr>
               <w:t>Página Pessoal Professor</w:t>
@@ -2454,7 +2407,7 @@
         </w:p>
         <w:p>
           <w:pPr>
-            <w:pStyle w:val="ndice3"/>
+            <w:pStyle w:val="Sumrio3"/>
             <w:tabs>
               <w:tab w:val="left" w:pos="1320"/>
               <w:tab w:val="right" w:leader="dot" w:pos="8494"/>
@@ -2468,7 +2421,7 @@
           <w:hyperlink w:anchor="_Toc422703504" w:history="1">
             <w:r>
               <w:rPr>
-                <w:rStyle w:val="Hiperligao"/>
+                <w:rStyle w:val="Hyperlink"/>
                 <w:noProof/>
               </w:rPr>
               <w:t>2.4.6</w:t>
@@ -2483,7 +2436,7 @@
             </w:r>
             <w:r>
               <w:rPr>
-                <w:rStyle w:val="Hiperligao"/>
+                <w:rStyle w:val="Hyperlink"/>
                 <w:noProof/>
               </w:rPr>
               <w:t>BackOffice Administrador</w:t>
@@ -2540,7 +2493,7 @@
         </w:p>
         <w:p>
           <w:pPr>
-            <w:pStyle w:val="ndice1"/>
+            <w:pStyle w:val="Sumrio1"/>
             <w:rPr>
               <w:rFonts w:eastAsiaTheme="minorEastAsia"/>
               <w:noProof/>
@@ -2550,7 +2503,7 @@
           <w:hyperlink w:anchor="_Toc422703505" w:history="1">
             <w:r>
               <w:rPr>
-                <w:rStyle w:val="Hiperligao"/>
+                <w:rStyle w:val="Hyperlink"/>
                 <w:noProof/>
               </w:rPr>
               <w:t>3</w:t>
@@ -2565,10 +2518,10 @@
             </w:r>
             <w:r>
               <w:rPr>
-                <w:rStyle w:val="Hiperligao"/>
-                <w:noProof/>
-              </w:rPr>
-              <w:t>Modelo de dados persistente</w:t>
+                <w:rStyle w:val="Hyperlink"/>
+                <w:noProof/>
+              </w:rPr>
+              <w:t>Modelo de dados</w:t>
             </w:r>
             <w:r>
               <w:rPr>
@@ -2622,7 +2575,7 @@
         </w:p>
         <w:p>
           <w:pPr>
-            <w:pStyle w:val="ndice1"/>
+            <w:pStyle w:val="Sumrio1"/>
             <w:rPr>
               <w:rFonts w:eastAsiaTheme="minorEastAsia"/>
               <w:noProof/>
@@ -2632,7 +2585,7 @@
           <w:hyperlink w:anchor="_Toc422703506" w:history="1">
             <w:r>
               <w:rPr>
-                <w:rStyle w:val="Hiperligao"/>
+                <w:rStyle w:val="Hyperlink"/>
                 <w:noProof/>
               </w:rPr>
               <w:t>4</w:t>
@@ -2647,7 +2600,7 @@
             </w:r>
             <w:r>
               <w:rPr>
-                <w:rStyle w:val="Hiperligao"/>
+                <w:rStyle w:val="Hyperlink"/>
                 <w:noProof/>
               </w:rPr>
               <w:t>Grau de Cumprimento de Objetivos:</w:t>
@@ -2704,7 +2657,7 @@
         </w:p>
         <w:p>
           <w:pPr>
-            <w:pStyle w:val="ndice1"/>
+            <w:pStyle w:val="Sumrio1"/>
             <w:rPr>
               <w:rFonts w:eastAsiaTheme="minorEastAsia"/>
               <w:noProof/>
@@ -2714,7 +2667,7 @@
           <w:hyperlink w:anchor="_Toc422703507" w:history="1">
             <w:r>
               <w:rPr>
-                <w:rStyle w:val="Hiperligao"/>
+                <w:rStyle w:val="Hyperlink"/>
                 <w:noProof/>
               </w:rPr>
               <w:t>5</w:t>
@@ -2729,7 +2682,7 @@
             </w:r>
             <w:r>
               <w:rPr>
-                <w:rStyle w:val="Hiperligao"/>
+                <w:rStyle w:val="Hyperlink"/>
                 <w:noProof/>
               </w:rPr>
               <w:t>Potencialidades e Limitações</w:t>
@@ -2786,7 +2739,7 @@
         </w:p>
         <w:p>
           <w:pPr>
-            <w:pStyle w:val="ndice1"/>
+            <w:pStyle w:val="Sumrio1"/>
             <w:rPr>
               <w:rFonts w:eastAsiaTheme="minorEastAsia"/>
               <w:noProof/>
@@ -2796,7 +2749,7 @@
           <w:hyperlink w:anchor="_Toc422703508" w:history="1">
             <w:r>
               <w:rPr>
-                <w:rStyle w:val="Hiperligao"/>
+                <w:rStyle w:val="Hyperlink"/>
                 <w:noProof/>
               </w:rPr>
               <w:t>6</w:t>
@@ -2811,7 +2764,7 @@
             </w:r>
             <w:r>
               <w:rPr>
-                <w:rStyle w:val="Hiperligao"/>
+                <w:rStyle w:val="Hyperlink"/>
                 <w:noProof/>
               </w:rPr>
               <w:t>Anexos</w:t>
@@ -2868,7 +2821,7 @@
         </w:p>
         <w:p>
           <w:pPr>
-            <w:pStyle w:val="ndice2"/>
+            <w:pStyle w:val="Sumrio2"/>
             <w:tabs>
               <w:tab w:val="left" w:pos="880"/>
               <w:tab w:val="right" w:leader="dot" w:pos="8494"/>
@@ -2882,7 +2835,7 @@
           <w:hyperlink w:anchor="_Toc422703509" w:history="1">
             <w:r>
               <w:rPr>
-                <w:rStyle w:val="Hiperligao"/>
+                <w:rStyle w:val="Hyperlink"/>
                 <w:noProof/>
               </w:rPr>
               <w:t>6.1</w:t>
@@ -2897,7 +2850,7 @@
             </w:r>
             <w:r>
               <w:rPr>
-                <w:rStyle w:val="Hiperligao"/>
+                <w:rStyle w:val="Hyperlink"/>
                 <w:noProof/>
               </w:rPr>
               <w:t>Requisitos do sistema</w:t>
@@ -2987,14 +2940,14 @@
     <w:p/>
     <w:p>
       <w:pPr>
-        <w:pStyle w:val="Cabealho1"/>
+        <w:pStyle w:val="Ttulo1"/>
         <w:numPr>
           <w:ilvl w:val="0"/>
           <w:numId w:val="0"/>
         </w:numPr>
         <w:ind w:left="709"/>
       </w:pPr>
-      <w:bookmarkStart w:id="2" w:name="_Toc422703483"/>
+      <w:bookmarkStart w:id="1" w:name="_Toc422703483"/>
       <w:r>
         <w:lastRenderedPageBreak/>
         <w:t>I</w:t>
@@ -3002,17 +2955,17 @@
       <w:r>
         <w:t>ntrodução</w:t>
       </w:r>
+      <w:bookmarkEnd w:id="1"/>
+    </w:p>
+    <w:p>
+      <w:pPr>
+        <w:pStyle w:val="Ttulo2"/>
+      </w:pPr>
+      <w:bookmarkStart w:id="2" w:name="_Toc422703484"/>
+      <w:r>
+        <w:t>Visão geral do sistema</w:t>
+      </w:r>
       <w:bookmarkEnd w:id="2"/>
-    </w:p>
-    <w:p>
-      <w:pPr>
-        <w:pStyle w:val="Cabealho2"/>
-      </w:pPr>
-      <w:bookmarkStart w:id="3" w:name="_Toc422703484"/>
-      <w:r>
-        <w:t>Visão geral do sistema</w:t>
-      </w:r>
-      <w:bookmarkEnd w:id="3"/>
     </w:p>
     <w:p>
       <w:pPr>
@@ -3057,87 +3010,46 @@
           <w:sz w:val="24"/>
           <w:szCs w:val="24"/>
         </w:rPr>
-        <w:t xml:space="preserve">Permitirá também que seja feita a avaliação do trabalho feito pelos alunos por parte do professor. O sistema será acedido sempre através do recurso a um </w:t>
-      </w:r>
-      <w:proofErr w:type="spellStart"/>
-      <w:r>
-        <w:rPr>
-          <w:rFonts w:ascii="Times New Roman" w:eastAsia="Times New Roman" w:hAnsi="Times New Roman" w:cs="Times New Roman"/>
-          <w:sz w:val="24"/>
-          <w:szCs w:val="24"/>
-        </w:rPr>
-        <w:t>tablet</w:t>
-      </w:r>
-      <w:proofErr w:type="spellEnd"/>
-      <w:r>
-        <w:rPr>
-          <w:rFonts w:ascii="Times New Roman" w:eastAsia="Times New Roman" w:hAnsi="Times New Roman" w:cs="Times New Roman"/>
-          <w:sz w:val="24"/>
-          <w:szCs w:val="24"/>
-        </w:rPr>
-        <w:t>.</w:t>
-      </w:r>
-    </w:p>
-    <w:p>
-      <w:pPr>
-        <w:pStyle w:val="Cabealho2"/>
-      </w:pPr>
-      <w:bookmarkStart w:id="4" w:name="_Toc422703485"/>
-      <w:r>
-        <w:t xml:space="preserve">Aplicação para </w:t>
-      </w:r>
-      <w:proofErr w:type="spellStart"/>
-      <w:r>
-        <w:t>tablet</w:t>
+        <w:t>Permitirá também que seja feita a avaliação do trabalho feito pelos alunos por parte do professor. O sistema será acedido sempre através do recurso a um tablet.</w:t>
+      </w:r>
+    </w:p>
+    <w:p>
+      <w:pPr>
+        <w:pStyle w:val="Ttulo2"/>
+      </w:pPr>
+      <w:bookmarkStart w:id="3" w:name="_Toc422703485"/>
+      <w:r>
+        <w:t>Aplicação para tablet</w:t>
+      </w:r>
+      <w:bookmarkEnd w:id="3"/>
+    </w:p>
+    <w:p>
+      <w:pPr>
+        <w:jc w:val="both"/>
+        <w:rPr>
+          <w:rFonts w:ascii="Times New Roman" w:hAnsi="Times New Roman" w:cs="Times New Roman"/>
+          <w:sz w:val="24"/>
+          <w:szCs w:val="24"/>
+        </w:rPr>
+      </w:pPr>
+      <w:r>
+        <w:rPr>
+          <w:rFonts w:ascii="Times New Roman" w:hAnsi="Times New Roman" w:cs="Times New Roman"/>
+          <w:sz w:val="24"/>
+          <w:szCs w:val="24"/>
+        </w:rPr>
+        <w:t>A aplicação deverá permitir três tipos de acesso, o do Professor, que pode criar projetos de escrita colaborativa e avaliar os alunos, o aluno que pode realizar os projetos de escrita colaborativa e o administrador que terá acesso a uma área destinada ao backoffice onde irá fazer a gestão de utilizadores.</w:t>
+      </w:r>
+    </w:p>
+    <w:p>
+      <w:pPr>
+        <w:pStyle w:val="Ttulo2"/>
+      </w:pPr>
+      <w:bookmarkStart w:id="4" w:name="_Toc422703486"/>
+      <w:r>
+        <w:t>Objetivos</w:t>
       </w:r>
       <w:bookmarkEnd w:id="4"/>
-      <w:proofErr w:type="spellEnd"/>
-    </w:p>
-    <w:p>
-      <w:pPr>
-        <w:jc w:val="both"/>
-        <w:rPr>
-          <w:rFonts w:ascii="Times New Roman" w:hAnsi="Times New Roman" w:cs="Times New Roman"/>
-          <w:sz w:val="24"/>
-          <w:szCs w:val="24"/>
-        </w:rPr>
-      </w:pPr>
-      <w:r>
-        <w:rPr>
-          <w:rFonts w:ascii="Times New Roman" w:hAnsi="Times New Roman" w:cs="Times New Roman"/>
-          <w:sz w:val="24"/>
-          <w:szCs w:val="24"/>
-        </w:rPr>
-        <w:t xml:space="preserve">A aplicação deverá permitir três tipos de acesso, o do Professor, que pode criar projetos de escrita colaborativa e avaliar os alunos, o aluno que pode realizar os projetos de escrita colaborativa e o administrador que terá acesso a uma área destinada ao </w:t>
-      </w:r>
-      <w:proofErr w:type="spellStart"/>
-      <w:r>
-        <w:rPr>
-          <w:rFonts w:ascii="Times New Roman" w:hAnsi="Times New Roman" w:cs="Times New Roman"/>
-          <w:sz w:val="24"/>
-          <w:szCs w:val="24"/>
-        </w:rPr>
-        <w:t>backoffice</w:t>
-      </w:r>
-      <w:proofErr w:type="spellEnd"/>
-      <w:r>
-        <w:rPr>
-          <w:rFonts w:ascii="Times New Roman" w:hAnsi="Times New Roman" w:cs="Times New Roman"/>
-          <w:sz w:val="24"/>
-          <w:szCs w:val="24"/>
-        </w:rPr>
-        <w:t xml:space="preserve"> onde irá fazer a gestão de utilizadores.</w:t>
-      </w:r>
-    </w:p>
-    <w:p>
-      <w:pPr>
-        <w:pStyle w:val="Cabealho2"/>
-      </w:pPr>
-      <w:bookmarkStart w:id="5" w:name="_Toc422703486"/>
-      <w:r>
-        <w:t>Objetivos</w:t>
-      </w:r>
-      <w:bookmarkEnd w:id="5"/>
     </w:p>
     <w:p>
       <w:pPr>
@@ -3155,25 +3067,7 @@
           <w:sz w:val="24"/>
           <w:szCs w:val="24"/>
         </w:rPr>
-        <w:t xml:space="preserve">O </w:t>
-      </w:r>
-      <w:proofErr w:type="spellStart"/>
-      <w:r>
-        <w:rPr>
-          <w:rFonts w:ascii="Times New Roman" w:hAnsi="Times New Roman" w:cs="Times New Roman"/>
-          <w:sz w:val="24"/>
-          <w:szCs w:val="24"/>
-        </w:rPr>
-        <w:t>SharedPen</w:t>
-      </w:r>
-      <w:proofErr w:type="spellEnd"/>
-      <w:r>
-        <w:rPr>
-          <w:rFonts w:ascii="Times New Roman" w:hAnsi="Times New Roman" w:cs="Times New Roman"/>
-          <w:sz w:val="24"/>
-          <w:szCs w:val="24"/>
-        </w:rPr>
-        <w:t xml:space="preserve"> tem como principal objetivo potenciar o desenvolvimento da escrita </w:t>
+        <w:t xml:space="preserve">O SharedPen tem como principal objetivo potenciar o desenvolvimento da escrita </w:t>
       </w:r>
       <w:r>
         <w:rPr>
@@ -3216,44 +3110,44 @@
     </w:p>
     <w:p>
       <w:pPr>
-        <w:pStyle w:val="Cabealho2"/>
-      </w:pPr>
-      <w:bookmarkStart w:id="6" w:name="_Toc422703487"/>
+        <w:pStyle w:val="Ttulo2"/>
+      </w:pPr>
+      <w:bookmarkStart w:id="5" w:name="_Toc422703487"/>
       <w:r>
         <w:t>Cliente</w:t>
       </w:r>
+      <w:bookmarkEnd w:id="5"/>
+    </w:p>
+    <w:p>
+      <w:pPr>
+        <w:jc w:val="both"/>
+        <w:rPr>
+          <w:rFonts w:ascii="Times New Roman" w:hAnsi="Times New Roman" w:cs="Times New Roman"/>
+          <w:sz w:val="24"/>
+          <w:szCs w:val="24"/>
+        </w:rPr>
+      </w:pPr>
+      <w:r>
+        <w:rPr>
+          <w:rFonts w:ascii="Times New Roman" w:hAnsi="Times New Roman" w:cs="Times New Roman"/>
+          <w:sz w:val="24"/>
+          <w:szCs w:val="24"/>
+        </w:rPr>
+        <w:t>O cliente é o Agrupamento de Escolas Artur Gonçalves, que através dos docentes da cadeira de projetos de sistemas de informação, professor Pedro Dias e professor António Manso fizeram a ligação entre as duas partes.</w:t>
+      </w:r>
+    </w:p>
+    <w:p>
+      <w:pPr>
+        <w:pStyle w:val="Ttulo2"/>
+      </w:pPr>
+      <w:bookmarkStart w:id="6" w:name="_Toc422703488"/>
+      <w:r>
+        <w:t xml:space="preserve">Descrição do </w:t>
+      </w:r>
+      <w:r>
+        <w:t>Projeto</w:t>
+      </w:r>
       <w:bookmarkEnd w:id="6"/>
-    </w:p>
-    <w:p>
-      <w:pPr>
-        <w:jc w:val="both"/>
-        <w:rPr>
-          <w:rFonts w:ascii="Times New Roman" w:hAnsi="Times New Roman" w:cs="Times New Roman"/>
-          <w:sz w:val="24"/>
-          <w:szCs w:val="24"/>
-        </w:rPr>
-      </w:pPr>
-      <w:r>
-        <w:rPr>
-          <w:rFonts w:ascii="Times New Roman" w:hAnsi="Times New Roman" w:cs="Times New Roman"/>
-          <w:sz w:val="24"/>
-          <w:szCs w:val="24"/>
-        </w:rPr>
-        <w:t>O cliente é o Agrupamento de Escolas Artur Gonçalves, que através dos docentes da cadeira de projetos de sistemas de informação, professor Pedro Dias e professor António Manso fizeram a ligação entre as duas partes.</w:t>
-      </w:r>
-    </w:p>
-    <w:p>
-      <w:pPr>
-        <w:pStyle w:val="Cabealho2"/>
-      </w:pPr>
-      <w:bookmarkStart w:id="7" w:name="_Toc422703488"/>
-      <w:r>
-        <w:t xml:space="preserve">Descrição do </w:t>
-      </w:r>
-      <w:r>
-        <w:t>Projeto</w:t>
-      </w:r>
-      <w:bookmarkEnd w:id="7"/>
     </w:p>
     <w:p>
       <w:pPr>
@@ -3343,18 +3237,8 @@
           <w:sz w:val="24"/>
           <w:szCs w:val="24"/>
         </w:rPr>
-        <w:t xml:space="preserve">de ensino do Agrupamento terem acesso ao sistema </w:t>
-      </w:r>
-      <w:proofErr w:type="spellStart"/>
-      <w:r>
-        <w:rPr>
-          <w:rFonts w:ascii="Times New Roman" w:hAnsi="Times New Roman" w:cs="Times New Roman"/>
-          <w:sz w:val="24"/>
-          <w:szCs w:val="24"/>
-        </w:rPr>
-        <w:t>sharedpen</w:t>
-      </w:r>
-      <w:proofErr w:type="spellEnd"/>
+        <w:t>de ensino do Agrupamento terem acesso ao sistema sharedpen</w:t>
+      </w:r>
     </w:p>
     <w:p>
       <w:pPr>
@@ -3422,18 +3306,8 @@
           <w:sz w:val="24"/>
           <w:szCs w:val="24"/>
         </w:rPr>
-        <w:t xml:space="preserve">Introdução </w:t>
-      </w:r>
-      <w:proofErr w:type="gramStart"/>
-      <w:r>
-        <w:rPr>
-          <w:rFonts w:ascii="Times New Roman" w:hAnsi="Times New Roman" w:cs="Times New Roman"/>
-          <w:sz w:val="24"/>
-          <w:szCs w:val="24"/>
-        </w:rPr>
-        <w:t>de</w:t>
-      </w:r>
-      <w:proofErr w:type="gramEnd"/>
+        <w:t>Introdução de</w:t>
+      </w:r>
       <w:r>
         <w:rPr>
           <w:rFonts w:ascii="Times New Roman" w:hAnsi="Times New Roman" w:cs="Times New Roman"/>
@@ -3523,23 +3397,13 @@
           <w:szCs w:val="24"/>
         </w:rPr>
       </w:pPr>
-      <w:proofErr w:type="gramStart"/>
-      <w:r>
-        <w:rPr>
-          <w:rFonts w:ascii="Times New Roman" w:hAnsi="Times New Roman" w:cs="Times New Roman"/>
-          <w:sz w:val="24"/>
-          <w:szCs w:val="24"/>
-        </w:rPr>
-        <w:t>Links</w:t>
-      </w:r>
-      <w:proofErr w:type="gramEnd"/>
-      <w:r>
-        <w:rPr>
-          <w:rFonts w:ascii="Times New Roman" w:hAnsi="Times New Roman" w:cs="Times New Roman"/>
-          <w:sz w:val="24"/>
-          <w:szCs w:val="24"/>
-        </w:rPr>
-        <w:t xml:space="preserve"> (para ficheiros nossos ou para ficheiros/páginas online)</w:t>
+      <w:r>
+        <w:rPr>
+          <w:rFonts w:ascii="Times New Roman" w:hAnsi="Times New Roman" w:cs="Times New Roman"/>
+          <w:sz w:val="24"/>
+          <w:szCs w:val="24"/>
+        </w:rPr>
+        <w:t>Links (para ficheiros nossos ou para ficheiros/páginas online)</w:t>
       </w:r>
     </w:p>
     <w:p>
@@ -3884,7 +3748,6 @@
         </w:rPr>
         <w:t xml:space="preserve">Construção de personagens (nome, idade, características físicas e psicológicas, </w:t>
       </w:r>
-      <w:proofErr w:type="gramStart"/>
       <w:r>
         <w:rPr>
           <w:rFonts w:ascii="Times New Roman" w:hAnsi="Times New Roman" w:cs="Times New Roman"/>
@@ -3893,7 +3756,6 @@
         </w:rPr>
         <w:t>memórias..</w:t>
       </w:r>
-      <w:proofErr w:type="gramEnd"/>
       <w:r>
         <w:rPr>
           <w:rFonts w:ascii="Times New Roman" w:hAnsi="Times New Roman" w:cs="Times New Roman"/>
@@ -3959,36 +3821,36 @@
     <w:p/>
     <w:p>
       <w:pPr>
-        <w:pStyle w:val="Cabealho1"/>
-      </w:pPr>
-      <w:bookmarkStart w:id="8" w:name="_Toc376800743"/>
-      <w:bookmarkStart w:id="9" w:name="_Toc422703489"/>
+        <w:pStyle w:val="Ttulo1"/>
+      </w:pPr>
+      <w:bookmarkStart w:id="7" w:name="_Toc376800743"/>
+      <w:bookmarkStart w:id="8" w:name="_Toc422703489"/>
       <w:r>
         <w:lastRenderedPageBreak/>
         <w:t>Modelo de Casos de Utilização</w:t>
       </w:r>
+      <w:bookmarkEnd w:id="7"/>
       <w:bookmarkEnd w:id="8"/>
+    </w:p>
+    <w:p>
+      <w:pPr>
+        <w:pStyle w:val="Ttulo2"/>
+      </w:pPr>
+      <w:bookmarkStart w:id="9" w:name="_Toc422703490"/>
+      <w:r>
+        <w:t>Atores</w:t>
+      </w:r>
       <w:bookmarkEnd w:id="9"/>
     </w:p>
     <w:p>
       <w:pPr>
-        <w:pStyle w:val="Cabealho2"/>
-      </w:pPr>
-      <w:bookmarkStart w:id="10" w:name="_Toc422703490"/>
-      <w:r>
-        <w:t>Atores</w:t>
+        <w:pStyle w:val="Ttulo3"/>
+      </w:pPr>
+      <w:bookmarkStart w:id="10" w:name="_Toc422703491"/>
+      <w:r>
+        <w:t>Aplicação</w:t>
       </w:r>
       <w:bookmarkEnd w:id="10"/>
-    </w:p>
-    <w:p>
-      <w:pPr>
-        <w:pStyle w:val="Cabealho3"/>
-      </w:pPr>
-      <w:bookmarkStart w:id="11" w:name="_Toc422703491"/>
-      <w:r>
-        <w:t>Aplicação</w:t>
-      </w:r>
-      <w:bookmarkEnd w:id="11"/>
     </w:p>
     <w:tbl>
       <w:tblPr>
@@ -4185,13 +4047,13 @@
     <w:p/>
     <w:p>
       <w:pPr>
-        <w:pStyle w:val="Cabealho3"/>
-      </w:pPr>
-      <w:bookmarkStart w:id="12" w:name="_Toc422703492"/>
+        <w:pStyle w:val="Ttulo3"/>
+      </w:pPr>
+      <w:bookmarkStart w:id="11" w:name="_Toc422703492"/>
       <w:r>
         <w:t>BackOffice</w:t>
       </w:r>
-      <w:bookmarkEnd w:id="12"/>
+      <w:bookmarkEnd w:id="11"/>
     </w:p>
     <w:tbl>
       <w:tblPr>
@@ -4397,13 +4259,13 @@
     <w:p/>
     <w:p>
       <w:pPr>
-        <w:pStyle w:val="Cabealho2"/>
-      </w:pPr>
-      <w:bookmarkStart w:id="13" w:name="_Toc422703493"/>
+        <w:pStyle w:val="Ttulo2"/>
+      </w:pPr>
+      <w:bookmarkStart w:id="12" w:name="_Toc422703493"/>
       <w:r>
         <w:t>Visão Geral</w:t>
       </w:r>
-      <w:bookmarkEnd w:id="13"/>
+      <w:bookmarkEnd w:id="12"/>
     </w:p>
     <w:p>
       <w:pPr>
@@ -4522,23 +4384,23 @@
     </w:p>
     <w:p>
       <w:pPr>
-        <w:pStyle w:val="Cabealho2"/>
-      </w:pPr>
-      <w:bookmarkStart w:id="14" w:name="_Toc422703494"/>
+        <w:pStyle w:val="Ttulo2"/>
+      </w:pPr>
+      <w:bookmarkStart w:id="13" w:name="_Toc422703494"/>
       <w:r>
         <w:t>Diagramas de Casos de Utilização</w:t>
       </w:r>
+      <w:bookmarkEnd w:id="13"/>
+    </w:p>
+    <w:p>
+      <w:pPr>
+        <w:pStyle w:val="Ttulo3"/>
+      </w:pPr>
+      <w:bookmarkStart w:id="14" w:name="_Toc422703495"/>
+      <w:r>
+        <w:t>Diagrama de casos do aluno</w:t>
+      </w:r>
       <w:bookmarkEnd w:id="14"/>
-    </w:p>
-    <w:p>
-      <w:pPr>
-        <w:pStyle w:val="Cabealho3"/>
-      </w:pPr>
-      <w:bookmarkStart w:id="15" w:name="_Toc422703495"/>
-      <w:r>
-        <w:t>Diagrama de casos do aluno</w:t>
-      </w:r>
-      <w:bookmarkEnd w:id="15"/>
     </w:p>
     <w:p>
       <w:pPr>
@@ -4760,14 +4622,14 @@
     <w:p/>
     <w:p>
       <w:pPr>
-        <w:pStyle w:val="Cabealho3"/>
-      </w:pPr>
-      <w:bookmarkStart w:id="16" w:name="_Toc422703496"/>
+        <w:pStyle w:val="Ttulo3"/>
+      </w:pPr>
+      <w:bookmarkStart w:id="15" w:name="_Toc422703496"/>
       <w:r>
         <w:lastRenderedPageBreak/>
         <w:t>Diagrama de casos do professor</w:t>
       </w:r>
-      <w:bookmarkEnd w:id="16"/>
+      <w:bookmarkEnd w:id="15"/>
     </w:p>
     <w:p>
       <w:pPr>
@@ -5001,14 +4863,14 @@
     <w:p/>
     <w:p>
       <w:pPr>
-        <w:pStyle w:val="Cabealho3"/>
-      </w:pPr>
-      <w:bookmarkStart w:id="17" w:name="_Toc422703497"/>
+        <w:pStyle w:val="Ttulo3"/>
+      </w:pPr>
+      <w:bookmarkStart w:id="16" w:name="_Toc422703497"/>
       <w:r>
         <w:lastRenderedPageBreak/>
         <w:t>Diagrama de casos do administrador</w:t>
       </w:r>
-      <w:bookmarkEnd w:id="17"/>
+      <w:bookmarkEnd w:id="16"/>
     </w:p>
     <w:p/>
     <w:p>
@@ -5190,24 +5052,24 @@
     <w:p/>
     <w:p>
       <w:pPr>
-        <w:pStyle w:val="Cabealho2"/>
-      </w:pPr>
-      <w:bookmarkStart w:id="18" w:name="_Toc422703498"/>
+        <w:pStyle w:val="Ttulo2"/>
+      </w:pPr>
+      <w:bookmarkStart w:id="17" w:name="_Toc422703498"/>
       <w:r>
         <w:lastRenderedPageBreak/>
         <w:t>Descrição dos Casos de utilização</w:t>
       </w:r>
+      <w:bookmarkEnd w:id="17"/>
+    </w:p>
+    <w:p>
+      <w:pPr>
+        <w:pStyle w:val="Ttulo3"/>
+      </w:pPr>
+      <w:bookmarkStart w:id="18" w:name="_Toc422703499"/>
+      <w:r>
+        <w:t>Efetuar login</w:t>
+      </w:r>
       <w:bookmarkEnd w:id="18"/>
-    </w:p>
-    <w:p>
-      <w:pPr>
-        <w:pStyle w:val="Cabealho3"/>
-      </w:pPr>
-      <w:bookmarkStart w:id="19" w:name="_Toc422703499"/>
-      <w:r>
-        <w:t>Efetuar login</w:t>
-      </w:r>
-      <w:bookmarkEnd w:id="19"/>
     </w:p>
     <w:p>
       <w:pPr>
@@ -5423,11 +5285,9 @@
             <w:pPr>
               <w:pStyle w:val="Tableinside"/>
             </w:pPr>
-            <w:proofErr w:type="spellStart"/>
             <w:r>
               <w:t>SharedPen</w:t>
             </w:r>
-            <w:proofErr w:type="spellEnd"/>
           </w:p>
         </w:tc>
       </w:tr>
@@ -5488,15 +5348,7 @@
               <w:pStyle w:val="Tableinside"/>
             </w:pPr>
             <w:r>
-              <w:t xml:space="preserve">Requisitos cobertos por este </w:t>
-            </w:r>
-            <w:proofErr w:type="spellStart"/>
-            <w:r>
-              <w:t>CaU</w:t>
-            </w:r>
-            <w:proofErr w:type="spellEnd"/>
-            <w:r>
-              <w:t>:</w:t>
+              <w:t>Requisitos cobertos por este CaU:</w:t>
             </w:r>
           </w:p>
         </w:tc>
@@ -5706,16 +5558,8 @@
               <w:rPr>
                 <w:rFonts w:cs="Times"/>
               </w:rPr>
-              <w:t xml:space="preserve"> o </w:t>
-            </w:r>
-            <w:proofErr w:type="spellStart"/>
-            <w:r>
-              <w:rPr>
-                <w:rFonts w:cs="Times"/>
-              </w:rPr>
-              <w:t>Username</w:t>
-            </w:r>
-            <w:proofErr w:type="spellEnd"/>
+              <w:t xml:space="preserve"> o Username</w:t>
+            </w:r>
             <w:r>
               <w:rPr>
                 <w:rFonts w:cs="Times"/>
@@ -5740,16 +5584,8 @@
               <w:rPr>
                 <w:rFonts w:cs="Times"/>
               </w:rPr>
-              <w:t xml:space="preserve">Introduzir </w:t>
-            </w:r>
-            <w:proofErr w:type="gramStart"/>
-            <w:r>
-              <w:rPr>
-                <w:rFonts w:cs="Times"/>
-              </w:rPr>
-              <w:t>Password</w:t>
-            </w:r>
-            <w:proofErr w:type="gramEnd"/>
+              <w:t>Introduzir Password</w:t>
+            </w:r>
             <w:r>
               <w:rPr>
                 <w:rFonts w:cs="Times"/>
@@ -6026,27 +5862,14 @@
       <w:r>
         <w:t xml:space="preserve">Tabela </w:t>
       </w:r>
-      <w:r>
-        <w:fldChar w:fldCharType="begin"/>
-      </w:r>
-      <w:r>
-        <w:instrText xml:space="preserve"> SEQ Tabela \* ARABIC </w:instrText>
-      </w:r>
-      <w:r>
-        <w:fldChar w:fldCharType="separate"/>
-      </w:r>
-      <w:r>
-        <w:rPr>
-          <w:noProof/>
-        </w:rPr>
-        <w:t>1</w:t>
-      </w:r>
-      <w:r>
-        <w:rPr>
-          <w:noProof/>
-        </w:rPr>
-        <w:fldChar w:fldCharType="end"/>
-      </w:r>
+      <w:fldSimple w:instr=" SEQ Tabela \* ARABIC ">
+        <w:r>
+          <w:rPr>
+            <w:noProof/>
+          </w:rPr>
+          <w:t>1</w:t>
+        </w:r>
+      </w:fldSimple>
       <w:r>
         <w:t xml:space="preserve"> - Efetuar Login</w:t>
       </w:r>
@@ -6060,14 +5883,14 @@
     </w:p>
     <w:p>
       <w:pPr>
-        <w:pStyle w:val="Cabealho3"/>
-      </w:pPr>
-      <w:bookmarkStart w:id="20" w:name="_Toc422703500"/>
+        <w:pStyle w:val="Ttulo3"/>
+      </w:pPr>
+      <w:bookmarkStart w:id="19" w:name="_Toc422703500"/>
       <w:r>
         <w:lastRenderedPageBreak/>
         <w:t>Criar modelo</w:t>
       </w:r>
-      <w:bookmarkEnd w:id="20"/>
+      <w:bookmarkEnd w:id="19"/>
     </w:p>
     <w:p>
       <w:pPr>
@@ -6130,27 +5953,14 @@
       <w:r>
         <w:t xml:space="preserve">Figura </w:t>
       </w:r>
-      <w:r>
-        <w:fldChar w:fldCharType="begin"/>
-      </w:r>
-      <w:r>
-        <w:instrText xml:space="preserve"> SEQ Figura \* ARABIC </w:instrText>
-      </w:r>
-      <w:r>
-        <w:fldChar w:fldCharType="separate"/>
-      </w:r>
-      <w:r>
-        <w:rPr>
-          <w:noProof/>
-        </w:rPr>
-        <w:t>5</w:t>
-      </w:r>
-      <w:r>
-        <w:rPr>
-          <w:noProof/>
-        </w:rPr>
-        <w:fldChar w:fldCharType="end"/>
-      </w:r>
+      <w:fldSimple w:instr=" SEQ Figura \* ARABIC ">
+        <w:r>
+          <w:rPr>
+            <w:noProof/>
+          </w:rPr>
+          <w:t>5</w:t>
+        </w:r>
+      </w:fldSimple>
       <w:r>
         <w:t xml:space="preserve"> - Diagrama Atividade Criar modelo</w:t>
       </w:r>
@@ -6164,27 +5974,14 @@
       <w:r>
         <w:t xml:space="preserve">Tabela </w:t>
       </w:r>
-      <w:r>
-        <w:fldChar w:fldCharType="begin"/>
-      </w:r>
-      <w:r>
-        <w:instrText xml:space="preserve"> SEQ Tabela \* ARABIC </w:instrText>
-      </w:r>
-      <w:r>
-        <w:fldChar w:fldCharType="separate"/>
-      </w:r>
-      <w:r>
-        <w:rPr>
-          <w:noProof/>
-        </w:rPr>
-        <w:t>2</w:t>
-      </w:r>
-      <w:r>
-        <w:rPr>
-          <w:noProof/>
-        </w:rPr>
-        <w:fldChar w:fldCharType="end"/>
-      </w:r>
+      <w:fldSimple w:instr=" SEQ Tabela \* ARABIC ">
+        <w:r>
+          <w:rPr>
+            <w:noProof/>
+          </w:rPr>
+          <w:t>2</w:t>
+        </w:r>
+      </w:fldSimple>
       <w:r>
         <w:t xml:space="preserve"> - Criar modelo</w:t>
       </w:r>
@@ -6307,11 +6104,9 @@
             <w:pPr>
               <w:pStyle w:val="Tableinside"/>
             </w:pPr>
-            <w:proofErr w:type="spellStart"/>
             <w:r>
               <w:t>SharedPen</w:t>
             </w:r>
-            <w:proofErr w:type="spellEnd"/>
           </w:p>
         </w:tc>
       </w:tr>
@@ -6371,15 +6166,7 @@
               <w:pStyle w:val="Tableinside"/>
             </w:pPr>
             <w:r>
-              <w:t xml:space="preserve">Requisitos cobertos por este </w:t>
-            </w:r>
-            <w:proofErr w:type="spellStart"/>
-            <w:r>
-              <w:t>CaU</w:t>
-            </w:r>
-            <w:proofErr w:type="spellEnd"/>
-            <w:r>
-              <w:t>:</w:t>
+              <w:t>Requisitos cobertos por este CaU:</w:t>
             </w:r>
           </w:p>
         </w:tc>
@@ -6789,13 +6576,8 @@
             <w:pPr>
               <w:pStyle w:val="Tableinside"/>
             </w:pPr>
-            <w:proofErr w:type="gramStart"/>
-            <w:r>
-              <w:t>aspetos</w:t>
-            </w:r>
-            <w:proofErr w:type="gramEnd"/>
-            <w:r>
-              <w:t xml:space="preserve"> em aberto:</w:t>
+            <w:r>
+              <w:t>aspetos em aberto:</w:t>
             </w:r>
           </w:p>
         </w:tc>
@@ -6832,14 +6614,14 @@
     <w:p/>
     <w:p>
       <w:pPr>
-        <w:pStyle w:val="Cabealho3"/>
-      </w:pPr>
-      <w:bookmarkStart w:id="21" w:name="_Toc422703501"/>
+        <w:pStyle w:val="Ttulo3"/>
+      </w:pPr>
+      <w:bookmarkStart w:id="20" w:name="_Toc422703501"/>
       <w:r>
         <w:lastRenderedPageBreak/>
         <w:t>Criar projeto</w:t>
       </w:r>
-      <w:bookmarkEnd w:id="21"/>
+      <w:bookmarkEnd w:id="20"/>
     </w:p>
     <w:p>
       <w:pPr>
@@ -6902,27 +6684,14 @@
       <w:r>
         <w:t xml:space="preserve">Figura </w:t>
       </w:r>
-      <w:r>
-        <w:fldChar w:fldCharType="begin"/>
-      </w:r>
-      <w:r>
-        <w:instrText xml:space="preserve"> SEQ Figura \* ARABIC </w:instrText>
-      </w:r>
-      <w:r>
-        <w:fldChar w:fldCharType="separate"/>
-      </w:r>
-      <w:r>
-        <w:rPr>
-          <w:noProof/>
-        </w:rPr>
-        <w:t>6</w:t>
-      </w:r>
-      <w:r>
-        <w:rPr>
-          <w:noProof/>
-        </w:rPr>
-        <w:fldChar w:fldCharType="end"/>
-      </w:r>
+      <w:fldSimple w:instr=" SEQ Figura \* ARABIC ">
+        <w:r>
+          <w:rPr>
+            <w:noProof/>
+          </w:rPr>
+          <w:t>6</w:t>
+        </w:r>
+      </w:fldSimple>
       <w:r>
         <w:t xml:space="preserve"> - Diagrama Atividades Criar projeto</w:t>
       </w:r>
@@ -7058,11 +6827,9 @@
             <w:pPr>
               <w:pStyle w:val="Tableinside"/>
             </w:pPr>
-            <w:proofErr w:type="spellStart"/>
             <w:r>
               <w:t>SharedPen</w:t>
             </w:r>
-            <w:proofErr w:type="spellEnd"/>
           </w:p>
         </w:tc>
       </w:tr>
@@ -7122,15 +6889,7 @@
               <w:pStyle w:val="Tableinside"/>
             </w:pPr>
             <w:r>
-              <w:t xml:space="preserve">Requisitos cobertos por este </w:t>
-            </w:r>
-            <w:proofErr w:type="spellStart"/>
-            <w:r>
-              <w:t>CaU</w:t>
-            </w:r>
-            <w:proofErr w:type="spellEnd"/>
-            <w:r>
-              <w:t>:</w:t>
+              <w:t>Requisitos cobertos por este CaU:</w:t>
             </w:r>
           </w:p>
         </w:tc>
@@ -7294,16 +7053,8 @@
               <w:rPr>
                 <w:rFonts w:cs="Times"/>
               </w:rPr>
-              <w:t xml:space="preserve">Aceder á área </w:t>
-            </w:r>
-            <w:proofErr w:type="spellStart"/>
-            <w:r>
-              <w:rPr>
-                <w:rFonts w:cs="Times"/>
-              </w:rPr>
-              <w:t>backoffice</w:t>
-            </w:r>
-            <w:proofErr w:type="spellEnd"/>
+              <w:t>Aceder á área backoffice</w:t>
+            </w:r>
           </w:p>
           <w:p>
             <w:pPr>
@@ -7510,13 +7261,8 @@
             <w:pPr>
               <w:pStyle w:val="Tableinside"/>
             </w:pPr>
-            <w:proofErr w:type="gramStart"/>
-            <w:r>
-              <w:t>aspetos</w:t>
-            </w:r>
-            <w:proofErr w:type="gramEnd"/>
-            <w:r>
-              <w:t xml:space="preserve"> em aberto:</w:t>
+            <w:r>
+              <w:t>aspetos em aberto:</w:t>
             </w:r>
           </w:p>
         </w:tc>
@@ -7556,41 +7302,28 @@
       <w:r>
         <w:t xml:space="preserve">Tabela </w:t>
       </w:r>
-      <w:r>
-        <w:fldChar w:fldCharType="begin"/>
-      </w:r>
-      <w:r>
-        <w:instrText xml:space="preserve"> SEQ Tabela \* ARABIC </w:instrText>
-      </w:r>
-      <w:r>
-        <w:fldChar w:fldCharType="separate"/>
-      </w:r>
-      <w:r>
-        <w:rPr>
-          <w:noProof/>
-        </w:rPr>
-        <w:t>3</w:t>
-      </w:r>
-      <w:r>
-        <w:rPr>
-          <w:noProof/>
-        </w:rPr>
-        <w:fldChar w:fldCharType="end"/>
-      </w:r>
+      <w:fldSimple w:instr=" SEQ Tabela \* ARABIC ">
+        <w:r>
+          <w:rPr>
+            <w:noProof/>
+          </w:rPr>
+          <w:t>3</w:t>
+        </w:r>
+      </w:fldSimple>
       <w:r>
         <w:t xml:space="preserve"> - Criar projeto</w:t>
       </w:r>
     </w:p>
     <w:p>
       <w:pPr>
-        <w:pStyle w:val="Cabealho3"/>
-      </w:pPr>
-      <w:bookmarkStart w:id="22" w:name="_Toc422703502"/>
+        <w:pStyle w:val="Ttulo3"/>
+      </w:pPr>
+      <w:bookmarkStart w:id="21" w:name="_Toc422703502"/>
       <w:r>
         <w:lastRenderedPageBreak/>
         <w:t>Página Pessoal Aluno</w:t>
       </w:r>
-      <w:bookmarkEnd w:id="22"/>
+      <w:bookmarkEnd w:id="21"/>
     </w:p>
     <w:p>
       <w:pPr>
@@ -7884,15 +7617,7 @@
               <w:pStyle w:val="Tableinside"/>
             </w:pPr>
             <w:r>
-              <w:t xml:space="preserve">Requisitos cobertos por este </w:t>
-            </w:r>
-            <w:proofErr w:type="spellStart"/>
-            <w:r>
-              <w:t>CaU</w:t>
-            </w:r>
-            <w:proofErr w:type="spellEnd"/>
-            <w:r>
-              <w:t>:</w:t>
+              <w:t>Requisitos cobertos por este CaU:</w:t>
             </w:r>
           </w:p>
         </w:tc>
@@ -8128,21 +7853,7 @@
               <w:rPr>
                 <w:rFonts w:cs="Times"/>
               </w:rPr>
-              <w:t xml:space="preserve">-Alterar </w:t>
-            </w:r>
-            <w:proofErr w:type="gramStart"/>
-            <w:r>
-              <w:rPr>
-                <w:rFonts w:cs="Times"/>
-              </w:rPr>
-              <w:t>password</w:t>
-            </w:r>
-            <w:proofErr w:type="gramEnd"/>
-            <w:r>
-              <w:rPr>
-                <w:rFonts w:cs="Times"/>
-              </w:rPr>
-              <w:t xml:space="preserve"> e Nome</w:t>
+              <w:t>-Alterar password e Nome</w:t>
             </w:r>
           </w:p>
           <w:p>
@@ -8474,11 +8185,9 @@
             <w:pPr>
               <w:pStyle w:val="Tableinside"/>
             </w:pPr>
-            <w:proofErr w:type="gramStart"/>
             <w:r>
               <w:t>aspetos</w:t>
             </w:r>
-            <w:proofErr w:type="gramEnd"/>
             <w:r>
               <w:t xml:space="preserve"> em aberto:</w:t>
             </w:r>
@@ -8525,27 +8234,14 @@
       <w:r>
         <w:t xml:space="preserve">Tabela </w:t>
       </w:r>
-      <w:r>
-        <w:fldChar w:fldCharType="begin"/>
-      </w:r>
-      <w:r>
-        <w:instrText xml:space="preserve"> SEQ Tabela \* ARABIC </w:instrText>
-      </w:r>
-      <w:r>
-        <w:fldChar w:fldCharType="separate"/>
-      </w:r>
-      <w:r>
-        <w:rPr>
-          <w:noProof/>
-        </w:rPr>
-        <w:t>4</w:t>
-      </w:r>
-      <w:r>
-        <w:rPr>
-          <w:noProof/>
-        </w:rPr>
-        <w:fldChar w:fldCharType="end"/>
-      </w:r>
+      <w:fldSimple w:instr=" SEQ Tabela \* ARABIC ">
+        <w:r>
+          <w:rPr>
+            <w:noProof/>
+          </w:rPr>
+          <w:t>4</w:t>
+        </w:r>
+      </w:fldSimple>
       <w:r>
         <w:t xml:space="preserve"> - Página Pessoal Aluno</w:t>
       </w:r>
@@ -8573,13 +8269,13 @@
     <w:p/>
     <w:p>
       <w:pPr>
-        <w:pStyle w:val="Cabealho3"/>
-      </w:pPr>
-      <w:bookmarkStart w:id="23" w:name="_Toc422703503"/>
+        <w:pStyle w:val="Ttulo3"/>
+      </w:pPr>
+      <w:bookmarkStart w:id="22" w:name="_Toc422703503"/>
       <w:r>
         <w:t>Página Pessoal Professor</w:t>
       </w:r>
-      <w:bookmarkEnd w:id="23"/>
+      <w:bookmarkEnd w:id="22"/>
     </w:p>
     <w:p/>
     <w:p>
@@ -8652,27 +8348,14 @@
       <w:r>
         <w:t xml:space="preserve">Tabela </w:t>
       </w:r>
-      <w:r>
-        <w:fldChar w:fldCharType="begin"/>
-      </w:r>
-      <w:r>
-        <w:instrText xml:space="preserve"> SEQ Tabela \* ARABIC </w:instrText>
-      </w:r>
-      <w:r>
-        <w:fldChar w:fldCharType="separate"/>
-      </w:r>
-      <w:r>
-        <w:rPr>
-          <w:noProof/>
-        </w:rPr>
-        <w:t>5</w:t>
-      </w:r>
-      <w:r>
-        <w:rPr>
-          <w:noProof/>
-        </w:rPr>
-        <w:fldChar w:fldCharType="end"/>
-      </w:r>
+      <w:fldSimple w:instr=" SEQ Tabela \* ARABIC ">
+        <w:r>
+          <w:rPr>
+            <w:noProof/>
+          </w:rPr>
+          <w:t>5</w:t>
+        </w:r>
+      </w:fldSimple>
       <w:r>
         <w:t xml:space="preserve"> - Página pessoal professor</w:t>
       </w:r>
@@ -8864,15 +8547,7 @@
               <w:pStyle w:val="Tableinside"/>
             </w:pPr>
             <w:r>
-              <w:t xml:space="preserve">Requisitos cobertos por este </w:t>
-            </w:r>
-            <w:proofErr w:type="spellStart"/>
-            <w:r>
-              <w:t>CaU</w:t>
-            </w:r>
-            <w:proofErr w:type="spellEnd"/>
-            <w:r>
-              <w:t>:</w:t>
+              <w:t>Requisitos cobertos por este CaU:</w:t>
             </w:r>
           </w:p>
         </w:tc>
@@ -9069,21 +8744,7 @@
               <w:rPr>
                 <w:rFonts w:cs="Times"/>
               </w:rPr>
-              <w:t xml:space="preserve">-Alterar </w:t>
-            </w:r>
-            <w:proofErr w:type="gramStart"/>
-            <w:r>
-              <w:rPr>
-                <w:rFonts w:cs="Times"/>
-              </w:rPr>
-              <w:t>password</w:t>
-            </w:r>
-            <w:proofErr w:type="gramEnd"/>
-            <w:r>
-              <w:rPr>
-                <w:rFonts w:cs="Times"/>
-              </w:rPr>
-              <w:t xml:space="preserve"> e Nome</w:t>
+              <w:t>-Alterar password e Nome</w:t>
             </w:r>
           </w:p>
           <w:p>
@@ -9392,27 +9053,14 @@
       <w:r>
         <w:t xml:space="preserve">Tabela </w:t>
       </w:r>
-      <w:r>
-        <w:fldChar w:fldCharType="begin"/>
-      </w:r>
-      <w:r>
-        <w:instrText xml:space="preserve"> SEQ Tabela \* ARABIC </w:instrText>
-      </w:r>
-      <w:r>
-        <w:fldChar w:fldCharType="separate"/>
-      </w:r>
-      <w:r>
-        <w:rPr>
-          <w:noProof/>
-        </w:rPr>
-        <w:t>6</w:t>
-      </w:r>
-      <w:r>
-        <w:rPr>
-          <w:noProof/>
-        </w:rPr>
-        <w:fldChar w:fldCharType="end"/>
-      </w:r>
+      <w:fldSimple w:instr=" SEQ Tabela \* ARABIC ">
+        <w:r>
+          <w:rPr>
+            <w:noProof/>
+          </w:rPr>
+          <w:t>6</w:t>
+        </w:r>
+      </w:fldSimple>
       <w:r>
         <w:t xml:space="preserve"> - Pagina pessoal professor</w:t>
       </w:r>
@@ -9436,13 +9084,13 @@
     </w:p>
     <w:p>
       <w:pPr>
-        <w:pStyle w:val="Cabealho3"/>
-      </w:pPr>
-      <w:bookmarkStart w:id="24" w:name="_Toc422703504"/>
+        <w:pStyle w:val="Ttulo3"/>
+      </w:pPr>
+      <w:bookmarkStart w:id="23" w:name="_Toc422703504"/>
       <w:r>
         <w:t>BackOffice Administrador</w:t>
       </w:r>
-      <w:bookmarkEnd w:id="24"/>
+      <w:bookmarkEnd w:id="23"/>
     </w:p>
     <w:p/>
     <w:p>
@@ -9719,15 +9367,7 @@
               <w:pStyle w:val="Tableinside"/>
             </w:pPr>
             <w:r>
-              <w:t xml:space="preserve">Requisitos cobertos por este </w:t>
-            </w:r>
-            <w:proofErr w:type="spellStart"/>
-            <w:r>
-              <w:t>CaU</w:t>
-            </w:r>
-            <w:proofErr w:type="spellEnd"/>
-            <w:r>
-              <w:t>:</w:t>
+              <w:t>Requisitos cobertos por este CaU:</w:t>
             </w:r>
           </w:p>
         </w:tc>
@@ -9906,16 +9546,8 @@
               <w:rPr>
                 <w:rFonts w:cs="Times"/>
               </w:rPr>
-              <w:t xml:space="preserve">É direcionado para o </w:t>
-            </w:r>
-            <w:proofErr w:type="spellStart"/>
-            <w:r>
-              <w:rPr>
-                <w:rFonts w:cs="Times"/>
-              </w:rPr>
-              <w:t>Backoffice</w:t>
-            </w:r>
-            <w:proofErr w:type="spellEnd"/>
+              <w:t>É direcionado para o Backoffice</w:t>
+            </w:r>
           </w:p>
           <w:p>
             <w:pPr>
@@ -10109,35 +9741,7 @@
               <w:rPr>
                 <w:rFonts w:cs="Times"/>
               </w:rPr>
-              <w:t xml:space="preserve">Ter Permissões de </w:t>
-            </w:r>
-            <w:proofErr w:type="spellStart"/>
-            <w:r>
-              <w:rPr>
-                <w:rFonts w:cs="Times"/>
-              </w:rPr>
-              <w:t>Root</w:t>
-            </w:r>
-            <w:proofErr w:type="spellEnd"/>
-            <w:r>
-              <w:rPr>
-                <w:rFonts w:cs="Times"/>
-              </w:rPr>
-              <w:t xml:space="preserve"> ou </w:t>
-            </w:r>
-            <w:proofErr w:type="spellStart"/>
-            <w:r>
-              <w:rPr>
-                <w:rFonts w:cs="Times"/>
-              </w:rPr>
-              <w:t>Super</w:t>
-            </w:r>
-            <w:proofErr w:type="spellEnd"/>
-            <w:r>
-              <w:rPr>
-                <w:rFonts w:cs="Times"/>
-              </w:rPr>
-              <w:t xml:space="preserve"> Administrador</w:t>
+              <w:t>Ter Permissões de Root ou Super Administrador</w:t>
             </w:r>
             <w:r>
               <w:rPr>
@@ -10207,27 +9811,14 @@
       <w:r>
         <w:t xml:space="preserve">Tabela </w:t>
       </w:r>
-      <w:r>
-        <w:fldChar w:fldCharType="begin"/>
-      </w:r>
-      <w:r>
-        <w:instrText xml:space="preserve"> SEQ Tabela \* ARABIC </w:instrText>
-      </w:r>
-      <w:r>
-        <w:fldChar w:fldCharType="separate"/>
-      </w:r>
-      <w:r>
-        <w:rPr>
-          <w:noProof/>
-        </w:rPr>
-        <w:t>7</w:t>
-      </w:r>
-      <w:r>
-        <w:rPr>
-          <w:noProof/>
-        </w:rPr>
-        <w:fldChar w:fldCharType="end"/>
-      </w:r>
+      <w:fldSimple w:instr=" SEQ Tabela \* ARABIC ">
+        <w:r>
+          <w:rPr>
+            <w:noProof/>
+          </w:rPr>
+          <w:t>7</w:t>
+        </w:r>
+      </w:fldSimple>
       <w:r>
         <w:t xml:space="preserve"> - BackOffice Administrador</w:t>
       </w:r>
@@ -10245,36 +9836,26 @@
     <w:p/>
     <w:p>
       <w:pPr>
-        <w:pStyle w:val="Cabealho1"/>
-      </w:pPr>
-      <w:bookmarkStart w:id="25" w:name="_Toc422703505"/>
+        <w:pStyle w:val="Ttulo1"/>
+      </w:pPr>
+      <w:bookmarkStart w:id="24" w:name="_Toc422703505"/>
       <w:r>
         <w:lastRenderedPageBreak/>
-        <w:t xml:space="preserve">Modelo de </w:t>
-      </w:r>
-      <w:proofErr w:type="gramStart"/>
-      <w:r>
-        <w:t>dados persistente</w:t>
-      </w:r>
-      <w:bookmarkEnd w:id="25"/>
-      <w:proofErr w:type="gramEnd"/>
-    </w:p>
-    <w:p/>
-    <w:p>
-      <w:pPr>
-        <w:keepNext/>
-        <w:ind w:left="-1644"/>
-      </w:pPr>
+        <w:t>Modelo de dados</w:t>
+      </w:r>
+      <w:bookmarkEnd w:id="24"/>
+    </w:p>
+    <w:p>
       <w:r>
         <w:rPr>
           <w:noProof/>
           <w:lang w:eastAsia="pt-PT"/>
         </w:rPr>
         <w:drawing>
-          <wp:inline distT="0" distB="0" distL="0" distR="0">
-            <wp:extent cx="7477125" cy="3952875"/>
+          <wp:inline distT="0" distB="0" distL="0" distR="0" wp14:anchorId="1764EF60" wp14:editId="163FF471">
+            <wp:extent cx="5400040" cy="5104765"/>
             <wp:effectExtent l="0" t="0" r="0" b="0"/>
-            <wp:docPr id="11" name="Imagem 11"/>
+            <wp:docPr id="18" name="Imagem 18" descr="C:\Users\Administrator\Documents\sharedpen_doc\Base de dados Mysql\Modelo Dados Final.png"/>
             <wp:cNvGraphicFramePr>
               <a:graphicFrameLocks xmlns:a="http://schemas.openxmlformats.org/drawingml/2006/main" noChangeAspect="1"/>
             </wp:cNvGraphicFramePr>
@@ -10282,8 +9863,10 @@
               <a:graphicData uri="http://schemas.openxmlformats.org/drawingml/2006/picture">
                 <pic:pic xmlns:pic="http://schemas.openxmlformats.org/drawingml/2006/picture">
                   <pic:nvPicPr>
-                    <pic:cNvPr id="11" name="Entity Relationship Diagram1.jpg"/>
-                    <pic:cNvPicPr/>
+                    <pic:cNvPr id="0" name="Picture 1" descr="C:\Users\Administrator\Documents\sharedpen_doc\Base de dados Mysql\Modelo Dados Final.png"/>
+                    <pic:cNvPicPr>
+                      <a:picLocks noChangeAspect="1" noChangeArrowheads="1"/>
+                    </pic:cNvPicPr>
                   </pic:nvPicPr>
                   <pic:blipFill>
                     <a:blip r:embed="rId21">
@@ -10293,18 +9876,23 @@
                         </a:ext>
                       </a:extLst>
                     </a:blip>
+                    <a:srcRect/>
                     <a:stretch>
                       <a:fillRect/>
                     </a:stretch>
                   </pic:blipFill>
-                  <pic:spPr>
+                  <pic:spPr bwMode="auto">
                     <a:xfrm>
                       <a:off x="0" y="0"/>
-                      <a:ext cx="7477653" cy="3953154"/>
+                      <a:ext cx="5400040" cy="5104765"/>
                     </a:xfrm>
                     <a:prstGeom prst="rect">
                       <a:avLst/>
                     </a:prstGeom>
+                    <a:noFill/>
+                    <a:ln>
+                      <a:noFill/>
+                    </a:ln>
                   </pic:spPr>
                 </pic:pic>
               </a:graphicData>
@@ -10315,6 +9903,12 @@
     </w:p>
     <w:p>
       <w:pPr>
+        <w:keepNext/>
+        <w:ind w:left="-1644"/>
+      </w:pPr>
+    </w:p>
+    <w:p>
+      <w:pPr>
         <w:pStyle w:val="Legenda"/>
         <w:jc w:val="center"/>
       </w:pPr>
@@ -10343,13 +9937,8 @@
         <w:fldChar w:fldCharType="end"/>
       </w:r>
       <w:r>
-        <w:t xml:space="preserve"> - Modelo de </w:t>
-      </w:r>
-      <w:proofErr w:type="gramStart"/>
-      <w:r>
-        <w:t>dados persistente</w:t>
-      </w:r>
-      <w:proofErr w:type="gramEnd"/>
+        <w:t xml:space="preserve"> - Modelo de dados</w:t>
+      </w:r>
     </w:p>
     <w:p/>
     <w:p>
@@ -10359,12 +9948,17 @@
     </w:p>
     <w:p>
       <w:pPr>
-        <w:pStyle w:val="Cabealho1"/>
-      </w:pPr>
-      <w:bookmarkStart w:id="26" w:name="_Toc422703506"/>
+        <w:pStyle w:val="Ttulo1"/>
+      </w:pPr>
+      <w:bookmarkStart w:id="25" w:name="_Toc422703506"/>
       <w:r>
         <w:lastRenderedPageBreak/>
-        <w:t xml:space="preserve">Grau de Cumprimento de </w:t>
+        <w:t>Grau de</w:t>
+      </w:r>
+      <w:bookmarkStart w:id="26" w:name="_GoBack"/>
+      <w:bookmarkEnd w:id="26"/>
+      <w:r>
+        <w:t xml:space="preserve"> Cumprimento de </w:t>
       </w:r>
       <w:r>
         <w:t>Objetivos</w:t>
@@ -10372,12 +9966,12 @@
       <w:r>
         <w:t>:</w:t>
       </w:r>
-      <w:bookmarkEnd w:id="26"/>
+      <w:bookmarkEnd w:id="25"/>
     </w:p>
     <w:p/>
     <w:tbl>
       <w:tblPr>
-        <w:tblStyle w:val="Tabelacomgrelha"/>
+        <w:tblStyle w:val="Tabelacomgrade"/>
         <w:tblW w:w="0" w:type="auto"/>
         <w:tblLook w:val="04A0" w:firstRow="1" w:lastRow="0" w:firstColumn="1" w:lastColumn="0" w:noHBand="0" w:noVBand="1"/>
       </w:tblPr>
@@ -10682,11 +10276,9 @@
             <w:tcW w:w="4322" w:type="dxa"/>
           </w:tcPr>
           <w:p>
-            <w:proofErr w:type="gramStart"/>
             <w:r>
               <w:t>Chat</w:t>
             </w:r>
-            <w:proofErr w:type="gramEnd"/>
           </w:p>
         </w:tc>
         <w:tc>
@@ -10773,7 +10365,7 @@
     </w:p>
     <w:tbl>
       <w:tblPr>
-        <w:tblStyle w:val="Tabelacomgrelha"/>
+        <w:tblStyle w:val="Tabelacomgrade"/>
         <w:tblW w:w="0" w:type="auto"/>
         <w:tblLook w:val="04A0" w:firstRow="1" w:lastRow="0" w:firstColumn="1" w:lastColumn="0" w:noHBand="0" w:noVBand="1"/>
       </w:tblPr>
@@ -10842,7 +10434,7 @@
     <w:p/>
     <w:p>
       <w:pPr>
-        <w:pStyle w:val="Cabealho1"/>
+        <w:pStyle w:val="Ttulo1"/>
       </w:pPr>
       <w:bookmarkStart w:id="27" w:name="_Toc422703507"/>
       <w:r>
@@ -11191,18 +10783,8 @@
           <w:sz w:val="24"/>
           <w:szCs w:val="24"/>
         </w:rPr>
-        <w:t xml:space="preserve"> um </w:t>
-      </w:r>
-      <w:proofErr w:type="gramStart"/>
-      <w:r>
-        <w:rPr>
-          <w:rFonts w:ascii="Times New Roman" w:hAnsi="Times New Roman" w:cs="Times New Roman"/>
-          <w:sz w:val="24"/>
-          <w:szCs w:val="24"/>
-        </w:rPr>
-        <w:t>chat</w:t>
-      </w:r>
-      <w:proofErr w:type="gramEnd"/>
+        <w:t xml:space="preserve"> um chat</w:t>
+      </w:r>
       <w:r>
         <w:rPr>
           <w:rFonts w:ascii="Times New Roman" w:hAnsi="Times New Roman" w:cs="Times New Roman"/>
@@ -11681,7 +11263,7 @@
     </w:p>
     <w:p>
       <w:pPr>
-        <w:pStyle w:val="Cabealho1"/>
+        <w:pStyle w:val="Ttulo1"/>
       </w:pPr>
       <w:bookmarkStart w:id="28" w:name="_Toc422703508"/>
       <w:r>
@@ -11692,7 +11274,7 @@
     </w:p>
     <w:p>
       <w:pPr>
-        <w:pStyle w:val="Cabealho2"/>
+        <w:pStyle w:val="Ttulo2"/>
       </w:pPr>
       <w:bookmarkStart w:id="29" w:name="_Toc422703509"/>
       <w:r>
@@ -11873,16 +11455,8 @@
         <w:rPr>
           <w:rFonts w:ascii="Times New Roman" w:eastAsia="Times New Roman" w:hAnsi="Times New Roman" w:cs="Times New Roman"/>
         </w:rPr>
-        <w:t xml:space="preserve">Requisitos do </w:t>
-      </w:r>
-      <w:proofErr w:type="gramStart"/>
-      <w:r>
-        <w:rPr>
-          <w:rFonts w:ascii="Times New Roman" w:eastAsia="Times New Roman" w:hAnsi="Times New Roman" w:cs="Times New Roman"/>
-        </w:rPr>
-        <w:t>chat</w:t>
-      </w:r>
-      <w:proofErr w:type="gramEnd"/>
+        <w:t>Requisitos do chat</w:t>
+      </w:r>
     </w:p>
     <w:p>
       <w:pPr>
@@ -11936,23 +11510,7 @@
           <w:rFonts w:ascii="Times New Roman" w:eastAsia="Times New Roman" w:hAnsi="Times New Roman" w:cs="Times New Roman"/>
           <w:sz w:val="24"/>
         </w:rPr>
-        <w:t xml:space="preserve">O sistema deverá ser desenvolvido com recurso à plataforma </w:t>
-      </w:r>
-      <w:proofErr w:type="spellStart"/>
-      <w:r>
-        <w:rPr>
-          <w:rFonts w:ascii="Times New Roman" w:eastAsia="Times New Roman" w:hAnsi="Times New Roman" w:cs="Times New Roman"/>
-          <w:sz w:val="24"/>
-        </w:rPr>
-        <w:t>Cordova</w:t>
-      </w:r>
-      <w:proofErr w:type="spellEnd"/>
-      <w:r>
-        <w:rPr>
-          <w:rFonts w:ascii="Times New Roman" w:eastAsia="Times New Roman" w:hAnsi="Times New Roman" w:cs="Times New Roman"/>
-          <w:sz w:val="24"/>
-        </w:rPr>
-        <w:t>.</w:t>
+        <w:t>O sistema deverá ser desenvolvido com recurso à plataforma Cordova.</w:t>
       </w:r>
     </w:p>
     <w:p>
@@ -11985,23 +11543,7 @@
           <w:rFonts w:ascii="Calibri" w:eastAsia="Calibri" w:hAnsi="Calibri" w:cs="Calibri"/>
           <w:sz w:val="24"/>
         </w:rPr>
-        <w:t xml:space="preserve">será </w:t>
-      </w:r>
-      <w:proofErr w:type="spellStart"/>
-      <w:r>
-        <w:rPr>
-          <w:rFonts w:ascii="Calibri" w:eastAsia="Calibri" w:hAnsi="Calibri" w:cs="Calibri"/>
-          <w:sz w:val="24"/>
-        </w:rPr>
-        <w:t>MySQL</w:t>
-      </w:r>
-      <w:proofErr w:type="spellEnd"/>
-      <w:r>
-        <w:rPr>
-          <w:rFonts w:ascii="Calibri" w:eastAsia="Calibri" w:hAnsi="Calibri" w:cs="Calibri"/>
-          <w:sz w:val="24"/>
-        </w:rPr>
-        <w:t>.</w:t>
+        <w:t>será MySQL.</w:t>
       </w:r>
     </w:p>
     <w:p>
@@ -12060,39 +11602,7 @@
           <w:rFonts w:ascii="Calibri" w:eastAsia="Calibri" w:hAnsi="Calibri" w:cs="Calibri"/>
           <w:sz w:val="23"/>
         </w:rPr>
-        <w:t xml:space="preserve">O sistema deverá permitir a exportação de dados em formato de livro digital, </w:t>
-      </w:r>
-      <w:proofErr w:type="spellStart"/>
-      <w:r>
-        <w:rPr>
-          <w:rFonts w:ascii="Calibri" w:eastAsia="Calibri" w:hAnsi="Calibri" w:cs="Calibri"/>
-          <w:sz w:val="23"/>
-        </w:rPr>
-        <w:t>pdf</w:t>
-      </w:r>
-      <w:proofErr w:type="spellEnd"/>
-      <w:r>
-        <w:rPr>
-          <w:rFonts w:ascii="Calibri" w:eastAsia="Calibri" w:hAnsi="Calibri" w:cs="Calibri"/>
-          <w:sz w:val="23"/>
-        </w:rPr>
-        <w:t xml:space="preserve"> e </w:t>
-      </w:r>
-      <w:proofErr w:type="spellStart"/>
-      <w:r>
-        <w:rPr>
-          <w:rFonts w:ascii="Calibri" w:eastAsia="Calibri" w:hAnsi="Calibri" w:cs="Calibri"/>
-          <w:sz w:val="23"/>
-        </w:rPr>
-        <w:t>html</w:t>
-      </w:r>
-      <w:proofErr w:type="spellEnd"/>
-      <w:r>
-        <w:rPr>
-          <w:rFonts w:ascii="Calibri" w:eastAsia="Calibri" w:hAnsi="Calibri" w:cs="Calibri"/>
-          <w:sz w:val="23"/>
-        </w:rPr>
-        <w:t>.</w:t>
+        <w:t>O sistema deverá permitir a exportação de dados em formato de livro digital, pdf e html.</w:t>
       </w:r>
     </w:p>
     <w:p>
@@ -12241,25 +11751,7 @@
           <w:color w:val="000000"/>
           <w:sz w:val="24"/>
         </w:rPr>
-        <w:t xml:space="preserve"> O sistema tem de trabalhará </w:t>
-      </w:r>
-      <w:proofErr w:type="gramStart"/>
-      <w:r>
-        <w:rPr>
-          <w:rFonts w:ascii="Times New Roman" w:eastAsia="Times New Roman" w:hAnsi="Times New Roman" w:cs="Times New Roman"/>
-          <w:color w:val="000000"/>
-          <w:sz w:val="24"/>
-        </w:rPr>
-        <w:t>offline</w:t>
-      </w:r>
-      <w:proofErr w:type="gramEnd"/>
-      <w:r>
-        <w:rPr>
-          <w:rFonts w:ascii="Times New Roman" w:eastAsia="Times New Roman" w:hAnsi="Times New Roman" w:cs="Times New Roman"/>
-          <w:color w:val="000000"/>
-          <w:sz w:val="24"/>
-        </w:rPr>
-        <w:t xml:space="preserve"> ou seja se não houver ligação de Internet para o exterior no agrupamento/escola o sistema continuará a funcionar com o servidor interno.</w:t>
+        <w:t xml:space="preserve"> O sistema tem de trabalhará offline ou seja se não houver ligação de Internet para o exterior no agrupamento/escola o sistema continuará a funcionar com o servidor interno.</w:t>
       </w:r>
     </w:p>
     <w:p>
@@ -12920,30 +12412,14 @@
           <w:rFonts w:ascii="Times New Roman" w:eastAsia="Times New Roman" w:hAnsi="Times New Roman" w:cs="Times New Roman"/>
           <w:sz w:val="24"/>
         </w:rPr>
-        <w:t xml:space="preserve">página </w:t>
-      </w:r>
-      <w:proofErr w:type="gramStart"/>
-      <w:r>
-        <w:rPr>
-          <w:rFonts w:ascii="Times New Roman" w:eastAsia="Times New Roman" w:hAnsi="Times New Roman" w:cs="Times New Roman"/>
-          <w:sz w:val="24"/>
-        </w:rPr>
-        <w:t>para</w:t>
-      </w:r>
-      <w:r>
-        <w:rPr>
-          <w:rFonts w:ascii="Times New Roman" w:eastAsia="Times New Roman" w:hAnsi="Times New Roman" w:cs="Times New Roman"/>
-          <w:sz w:val="24"/>
-        </w:rPr>
-        <w:t xml:space="preserve">  criar</w:t>
-      </w:r>
-      <w:proofErr w:type="gramEnd"/>
-      <w:r>
-        <w:rPr>
-          <w:rFonts w:ascii="Times New Roman" w:eastAsia="Times New Roman" w:hAnsi="Times New Roman" w:cs="Times New Roman"/>
-          <w:sz w:val="24"/>
-        </w:rPr>
-        <w:t xml:space="preserve"> projetos, e associar a cada projeto os respetivos alunos/grupos</w:t>
+        <w:t>página para</w:t>
+      </w:r>
+      <w:r>
+        <w:rPr>
+          <w:rFonts w:ascii="Times New Roman" w:eastAsia="Times New Roman" w:hAnsi="Times New Roman" w:cs="Times New Roman"/>
+          <w:sz w:val="24"/>
+        </w:rPr>
+        <w:t xml:space="preserve">  criar projetos, e associar a cada projeto os respetivos alunos/grupos</w:t>
       </w:r>
     </w:p>
     <w:p>
@@ -13045,39 +12521,7 @@
           <w:sz w:val="24"/>
         </w:rPr>
         <w:lastRenderedPageBreak/>
-        <w:t xml:space="preserve"> O professor terá permissão para adicionar ou remover alunos ou grupos </w:t>
-      </w:r>
-      <w:proofErr w:type="gramStart"/>
-      <w:r>
-        <w:rPr>
-          <w:rFonts w:ascii="Times New Roman" w:eastAsia="Times New Roman" w:hAnsi="Times New Roman" w:cs="Times New Roman"/>
-          <w:sz w:val="24"/>
-        </w:rPr>
-        <w:t>do  próprio</w:t>
-      </w:r>
-      <w:proofErr w:type="gramEnd"/>
-      <w:r>
-        <w:rPr>
-          <w:rFonts w:ascii="Times New Roman" w:eastAsia="Times New Roman" w:hAnsi="Times New Roman" w:cs="Times New Roman"/>
-          <w:sz w:val="24"/>
-        </w:rPr>
-        <w:t xml:space="preserve"> projeto que cria , também ao escolher a </w:t>
-      </w:r>
-      <w:proofErr w:type="spellStart"/>
-      <w:r>
-        <w:rPr>
-          <w:rFonts w:ascii="Times New Roman" w:eastAsia="Times New Roman" w:hAnsi="Times New Roman" w:cs="Times New Roman"/>
-          <w:sz w:val="24"/>
-        </w:rPr>
-        <w:t>template</w:t>
-      </w:r>
-      <w:proofErr w:type="spellEnd"/>
-      <w:r>
-        <w:rPr>
-          <w:rFonts w:ascii="Times New Roman" w:eastAsia="Times New Roman" w:hAnsi="Times New Roman" w:cs="Times New Roman"/>
-          <w:sz w:val="24"/>
-        </w:rPr>
-        <w:t xml:space="preserve"> escolhe que tipo de </w:t>
+        <w:t xml:space="preserve"> O professor terá permissão para adicionar ou remover alunos ou grupos do  próprio projeto que cria , também ao escolher a template escolhe que tipo de </w:t>
       </w:r>
       <w:r>
         <w:rPr>
@@ -13091,23 +12535,7 @@
           <w:rFonts w:ascii="Times New Roman" w:eastAsia="Times New Roman" w:hAnsi="Times New Roman" w:cs="Times New Roman"/>
           <w:sz w:val="24"/>
         </w:rPr>
-        <w:t xml:space="preserve"> terá a </w:t>
-      </w:r>
-      <w:proofErr w:type="spellStart"/>
-      <w:r>
-        <w:rPr>
-          <w:rFonts w:ascii="Times New Roman" w:eastAsia="Times New Roman" w:hAnsi="Times New Roman" w:cs="Times New Roman"/>
-          <w:sz w:val="24"/>
-        </w:rPr>
-        <w:t>template</w:t>
-      </w:r>
-      <w:proofErr w:type="spellEnd"/>
-      <w:r>
-        <w:rPr>
-          <w:rFonts w:ascii="Times New Roman" w:eastAsia="Times New Roman" w:hAnsi="Times New Roman" w:cs="Times New Roman"/>
-          <w:sz w:val="24"/>
-        </w:rPr>
-        <w:t xml:space="preserve"> para os alunos trabalharem posteriormente.</w:t>
+        <w:t xml:space="preserve"> terá a template para os alunos trabalharem posteriormente.</w:t>
       </w:r>
     </w:p>
     <w:p>
@@ -13217,23 +12645,7 @@
           <w:rFonts w:ascii="Times New Roman" w:eastAsia="Times New Roman" w:hAnsi="Times New Roman" w:cs="Times New Roman"/>
           <w:sz w:val="24"/>
         </w:rPr>
-        <w:t xml:space="preserve"> O sistema disponibilizará ao utilizador do tipo “administrador”</w:t>
-      </w:r>
-      <w:proofErr w:type="gramStart"/>
-      <w:r>
-        <w:rPr>
-          <w:rFonts w:ascii="Times New Roman" w:eastAsia="Times New Roman" w:hAnsi="Times New Roman" w:cs="Times New Roman"/>
-          <w:sz w:val="24"/>
-        </w:rPr>
-        <w:t xml:space="preserve">     as</w:t>
-      </w:r>
-      <w:proofErr w:type="gramEnd"/>
-      <w:r>
-        <w:rPr>
-          <w:rFonts w:ascii="Times New Roman" w:eastAsia="Times New Roman" w:hAnsi="Times New Roman" w:cs="Times New Roman"/>
-          <w:sz w:val="24"/>
-        </w:rPr>
-        <w:t xml:space="preserve"> seguintes funcionalidades </w:t>
+        <w:t xml:space="preserve"> O sistema disponibilizará ao utilizador do tipo “administrador”     as seguintes funcionalidades </w:t>
       </w:r>
     </w:p>
     <w:p>
@@ -13497,23 +12909,7 @@
           <w:rFonts w:ascii="Times New Roman" w:eastAsia="Times New Roman" w:hAnsi="Times New Roman" w:cs="Times New Roman"/>
           <w:sz w:val="24"/>
         </w:rPr>
-        <w:t xml:space="preserve">Esta página terá uma lista de todos os utilizadores do sistema, onde o administrador pode alterar informações relativas à sua situação na escola (Ex: nº de aluno, escola </w:t>
-      </w:r>
-      <w:proofErr w:type="gramStart"/>
-      <w:r>
-        <w:rPr>
-          <w:rFonts w:ascii="Times New Roman" w:eastAsia="Times New Roman" w:hAnsi="Times New Roman" w:cs="Times New Roman"/>
-          <w:sz w:val="24"/>
-        </w:rPr>
-        <w:t>associada..</w:t>
-      </w:r>
-      <w:proofErr w:type="gramEnd"/>
-      <w:r>
-        <w:rPr>
-          <w:rFonts w:ascii="Times New Roman" w:eastAsia="Times New Roman" w:hAnsi="Times New Roman" w:cs="Times New Roman"/>
-          <w:sz w:val="24"/>
-        </w:rPr>
-        <w:t>) não podendo no entanto alterar dados pessoais dos utilizadores.</w:t>
+        <w:t>Esta página terá uma lista de todos os utilizadores do sistema, onde o administrador pode alterar informações relativas à sua situação na escola (Ex: nº de aluno, escola associada..) não podendo no entanto alterar dados pessoais dos utilizadores.</w:t>
       </w:r>
     </w:p>
     <w:p>
@@ -13649,18 +13045,8 @@
           <w:sz w:val="24"/>
         </w:rPr>
         <w:lastRenderedPageBreak/>
-        <w:t>C:</w:t>
-      </w:r>
-      <w:proofErr w:type="gramStart"/>
-      <w:r>
-        <w:rPr>
-          <w:rFonts w:ascii="Times New Roman" w:eastAsia="Times New Roman" w:hAnsi="Times New Roman" w:cs="Times New Roman"/>
-          <w:b/>
-          <w:sz w:val="24"/>
-        </w:rPr>
-        <w:t>Password</w:t>
-      </w:r>
-      <w:proofErr w:type="gramEnd"/>
+        <w:t>C:Password</w:t>
+      </w:r>
     </w:p>
     <w:p>
       <w:pPr>
@@ -13693,23 +13079,13 @@
           <w:sz w:val="24"/>
         </w:rPr>
       </w:pPr>
-      <w:proofErr w:type="gramStart"/>
       <w:r>
         <w:rPr>
           <w:rFonts w:ascii="Times New Roman" w:eastAsia="Times New Roman" w:hAnsi="Times New Roman" w:cs="Times New Roman"/>
           <w:b/>
           <w:sz w:val="24"/>
         </w:rPr>
-        <w:t>E</w:t>
-      </w:r>
-      <w:proofErr w:type="gramEnd"/>
-      <w:r>
-        <w:rPr>
-          <w:rFonts w:ascii="Times New Roman" w:eastAsia="Times New Roman" w:hAnsi="Times New Roman" w:cs="Times New Roman"/>
-          <w:b/>
-          <w:sz w:val="24"/>
-        </w:rPr>
-        <w:t>:Numero</w:t>
+        <w:t>E:Numero</w:t>
       </w:r>
     </w:p>
     <w:p>
@@ -13834,7 +13210,6 @@
         </w:rPr>
         <w:tab/>
       </w:r>
-      <w:proofErr w:type="gramStart"/>
       <w:r>
         <w:rPr>
           <w:rFonts w:ascii="Times New Roman" w:eastAsia="Times New Roman" w:hAnsi="Times New Roman" w:cs="Times New Roman"/>
@@ -13842,17 +13217,7 @@
           <w:color w:val="000000"/>
           <w:sz w:val="24"/>
         </w:rPr>
-        <w:t>E</w:t>
-      </w:r>
-      <w:proofErr w:type="gramEnd"/>
-      <w:r>
-        <w:rPr>
-          <w:rFonts w:ascii="Times New Roman" w:eastAsia="Times New Roman" w:hAnsi="Times New Roman" w:cs="Times New Roman"/>
-          <w:b/>
-          <w:color w:val="000000"/>
-          <w:sz w:val="24"/>
-        </w:rPr>
-        <w:t>:</w:t>
+        <w:t>E:</w:t>
       </w:r>
       <w:r>
         <w:rPr>
@@ -14082,23 +13447,7 @@
           <w:rFonts w:ascii="Times New Roman" w:eastAsia="Times New Roman" w:hAnsi="Times New Roman" w:cs="Times New Roman"/>
           <w:sz w:val="24"/>
         </w:rPr>
-        <w:t xml:space="preserve">ao professor avaliar os alunos conforme o </w:t>
-      </w:r>
-      <w:proofErr w:type="gramStart"/>
-      <w:r>
-        <w:rPr>
-          <w:rFonts w:ascii="Times New Roman" w:eastAsia="Times New Roman" w:hAnsi="Times New Roman" w:cs="Times New Roman"/>
-          <w:sz w:val="24"/>
-        </w:rPr>
-        <w:t>REQ-  01-0003</w:t>
-      </w:r>
-      <w:proofErr w:type="gramEnd"/>
-      <w:r>
-        <w:rPr>
-          <w:rFonts w:ascii="Times New Roman" w:eastAsia="Times New Roman" w:hAnsi="Times New Roman" w:cs="Times New Roman"/>
-          <w:sz w:val="24"/>
-        </w:rPr>
-        <w:t xml:space="preserve"> ponto F.</w:t>
+        <w:t>ao professor avaliar os alunos conforme o REQ-  01-0003 ponto F.</w:t>
       </w:r>
     </w:p>
     <w:p>
@@ -14287,17 +13636,8 @@
           <w:rFonts w:ascii="Times New Roman" w:eastAsia="Times New Roman" w:hAnsi="Times New Roman" w:cs="Times New Roman"/>
           <w:sz w:val="24"/>
         </w:rPr>
-        <w:t xml:space="preserve">próprio </w:t>
-      </w:r>
-      <w:proofErr w:type="spellStart"/>
-      <w:r>
-        <w:rPr>
-          <w:rFonts w:ascii="Times New Roman" w:eastAsia="Times New Roman" w:hAnsi="Times New Roman" w:cs="Times New Roman"/>
-          <w:sz w:val="24"/>
-        </w:rPr>
-        <w:t>template</w:t>
-      </w:r>
-      <w:proofErr w:type="spellEnd"/>
+        <w:t>próprio template</w:t>
+      </w:r>
       <w:r>
         <w:rPr>
           <w:rFonts w:ascii="Times New Roman" w:eastAsia="Times New Roman" w:hAnsi="Times New Roman" w:cs="Times New Roman"/>
@@ -15029,25 +14369,14 @@
         </w:rPr>
         <w:tab/>
       </w:r>
-      <w:proofErr w:type="gramStart"/>
       <w:r>
         <w:rPr>
           <w:rFonts w:ascii="Times New Roman" w:eastAsia="Times New Roman" w:hAnsi="Times New Roman" w:cs="Times New Roman"/>
           <w:b/>
           <w:sz w:val="24"/>
         </w:rPr>
-        <w:t>E</w:t>
-      </w:r>
-      <w:proofErr w:type="gramEnd"/>
-      <w:r>
-        <w:rPr>
-          <w:rFonts w:ascii="Times New Roman" w:eastAsia="Times New Roman" w:hAnsi="Times New Roman" w:cs="Times New Roman"/>
-          <w:b/>
-          <w:sz w:val="24"/>
-        </w:rPr>
-        <w:t xml:space="preserve">: </w:t>
-      </w:r>
-      <w:proofErr w:type="gramStart"/>
+        <w:t xml:space="preserve">E: </w:t>
+      </w:r>
       <w:r>
         <w:rPr>
           <w:rFonts w:ascii="Times New Roman" w:eastAsia="Times New Roman" w:hAnsi="Times New Roman" w:cs="Times New Roman"/>
@@ -15055,7 +14384,6 @@
         </w:rPr>
         <w:t>Email</w:t>
       </w:r>
-      <w:proofErr w:type="gramEnd"/>
     </w:p>
     <w:p>
       <w:pPr>
@@ -15107,17 +14435,8 @@
           <w:rFonts w:ascii="Times New Roman" w:eastAsia="Times New Roman" w:hAnsi="Times New Roman" w:cs="Times New Roman"/>
           <w:sz w:val="24"/>
         </w:rPr>
-        <w:t xml:space="preserve">oto ficará com uma foto </w:t>
-      </w:r>
-      <w:proofErr w:type="spellStart"/>
-      <w:r>
-        <w:rPr>
-          <w:rFonts w:ascii="Times New Roman" w:eastAsia="Times New Roman" w:hAnsi="Times New Roman" w:cs="Times New Roman"/>
-          <w:sz w:val="24"/>
-        </w:rPr>
-        <w:t>default</w:t>
-      </w:r>
-      <w:proofErr w:type="spellEnd"/>
+        <w:t>oto ficará com uma foto default</w:t>
+      </w:r>
     </w:p>
     <w:p>
       <w:pPr>
@@ -15145,43 +14464,7 @@
           <w:color w:val="000000"/>
           <w:sz w:val="24"/>
         </w:rPr>
-        <w:t xml:space="preserve">Cada página pessoal deverá dar ao utilizador a opção de alterar a sua </w:t>
-      </w:r>
-      <w:proofErr w:type="gramStart"/>
-      <w:r>
-        <w:rPr>
-          <w:rFonts w:ascii="Times New Roman" w:eastAsia="Times New Roman" w:hAnsi="Times New Roman" w:cs="Times New Roman"/>
-          <w:color w:val="000000"/>
-          <w:sz w:val="24"/>
-        </w:rPr>
-        <w:t>password</w:t>
-      </w:r>
-      <w:proofErr w:type="gramEnd"/>
-      <w:r>
-        <w:rPr>
-          <w:rFonts w:ascii="Times New Roman" w:eastAsia="Times New Roman" w:hAnsi="Times New Roman" w:cs="Times New Roman"/>
-          <w:color w:val="000000"/>
-          <w:sz w:val="24"/>
-        </w:rPr>
-        <w:t xml:space="preserve"> e </w:t>
-      </w:r>
-      <w:proofErr w:type="spellStart"/>
-      <w:r>
-        <w:rPr>
-          <w:rFonts w:ascii="Times New Roman" w:eastAsia="Times New Roman" w:hAnsi="Times New Roman" w:cs="Times New Roman"/>
-          <w:color w:val="000000"/>
-          <w:sz w:val="24"/>
-        </w:rPr>
-        <w:t>username</w:t>
-      </w:r>
-      <w:proofErr w:type="spellEnd"/>
-      <w:r>
-        <w:rPr>
-          <w:rFonts w:ascii="Times New Roman" w:eastAsia="Times New Roman" w:hAnsi="Times New Roman" w:cs="Times New Roman"/>
-          <w:color w:val="000000"/>
-          <w:sz w:val="24"/>
-        </w:rPr>
-        <w:t>.</w:t>
+        <w:t>Cada página pessoal deverá dar ao utilizador a opção de alterar a sua password e username.</w:t>
       </w:r>
     </w:p>
     <w:p>
@@ -15338,18 +14621,8 @@
           <w:color w:val="000000"/>
           <w:sz w:val="24"/>
         </w:rPr>
-        <w:t xml:space="preserve"> </w:t>
-      </w:r>
-      <w:proofErr w:type="spellStart"/>
-      <w:r>
-        <w:rPr>
-          <w:rFonts w:ascii="Times New Roman" w:eastAsia="Times New Roman" w:hAnsi="Times New Roman" w:cs="Times New Roman"/>
-          <w:color w:val="000000"/>
-          <w:sz w:val="24"/>
-        </w:rPr>
-        <w:t>Username</w:t>
-      </w:r>
-      <w:proofErr w:type="spellEnd"/>
+        <w:t xml:space="preserve"> Username</w:t>
+      </w:r>
     </w:p>
     <w:p>
       <w:pPr>
@@ -15558,18 +14831,8 @@
           <w:b/>
           <w:sz w:val="32"/>
         </w:rPr>
-        <w:t xml:space="preserve">Requisitos do </w:t>
-      </w:r>
-      <w:proofErr w:type="gramStart"/>
-      <w:r>
-        <w:rPr>
-          <w:rFonts w:ascii="Calibri Light" w:eastAsia="Calibri Light" w:hAnsi="Calibri Light" w:cs="Calibri Light"/>
-          <w:b/>
-          <w:sz w:val="32"/>
-        </w:rPr>
-        <w:t>chat</w:t>
-      </w:r>
-      <w:proofErr w:type="gramEnd"/>
+        <w:t>Requisitos do chat</w:t>
+      </w:r>
     </w:p>
     <w:p>
       <w:pPr>
@@ -15607,23 +14870,7 @@
           <w:rFonts w:ascii="Times New Roman" w:eastAsia="Times New Roman" w:hAnsi="Times New Roman" w:cs="Times New Roman"/>
           <w:sz w:val="24"/>
         </w:rPr>
-        <w:t xml:space="preserve">Dentro de cada projeto de escrita colaborativa deve existir um </w:t>
-      </w:r>
-      <w:proofErr w:type="gramStart"/>
-      <w:r>
-        <w:rPr>
-          <w:rFonts w:ascii="Times New Roman" w:eastAsia="Times New Roman" w:hAnsi="Times New Roman" w:cs="Times New Roman"/>
-          <w:sz w:val="24"/>
-        </w:rPr>
-        <w:t>chat</w:t>
-      </w:r>
-      <w:proofErr w:type="gramEnd"/>
-      <w:r>
-        <w:rPr>
-          <w:rFonts w:ascii="Times New Roman" w:eastAsia="Times New Roman" w:hAnsi="Times New Roman" w:cs="Times New Roman"/>
-          <w:sz w:val="24"/>
-        </w:rPr>
-        <w:t xml:space="preserve"> onde todos os intervenientes no projeto possam comunicar.</w:t>
+        <w:t>Dentro de cada projeto de escrita colaborativa deve existir um chat onde todos os intervenientes no projeto possam comunicar.</w:t>
       </w:r>
     </w:p>
     <w:p>
@@ -15649,23 +14896,7 @@
           <w:rFonts w:ascii="Times New Roman" w:eastAsia="Times New Roman" w:hAnsi="Times New Roman" w:cs="Times New Roman"/>
           <w:sz w:val="24"/>
         </w:rPr>
-        <w:t xml:space="preserve">O </w:t>
-      </w:r>
-      <w:proofErr w:type="gramStart"/>
-      <w:r>
-        <w:rPr>
-          <w:rFonts w:ascii="Times New Roman" w:eastAsia="Times New Roman" w:hAnsi="Times New Roman" w:cs="Times New Roman"/>
-          <w:sz w:val="24"/>
-        </w:rPr>
-        <w:t>chat</w:t>
-      </w:r>
-      <w:proofErr w:type="gramEnd"/>
-      <w:r>
-        <w:rPr>
-          <w:rFonts w:ascii="Times New Roman" w:eastAsia="Times New Roman" w:hAnsi="Times New Roman" w:cs="Times New Roman"/>
-          <w:sz w:val="24"/>
-        </w:rPr>
-        <w:t xml:space="preserve"> deve conter uma lista de todos os utilizadores que têm acesso ao chat.</w:t>
+        <w:t>O chat deve conter uma lista de todos os utilizadores que têm acesso ao chat.</w:t>
       </w:r>
     </w:p>
     <w:p/>
@@ -15736,7 +14967,7 @@
           <w:rPr>
             <w:noProof/>
           </w:rPr>
-          <w:t>21</w:t>
+          <w:t>25</w:t>
         </w:r>
         <w:r>
           <w:rPr>
@@ -16195,7 +15426,7 @@
     <w:lvl w:ilvl="0">
       <w:start w:val="1"/>
       <w:numFmt w:val="decimal"/>
-      <w:pStyle w:val="Cabealho1"/>
+      <w:pStyle w:val="Ttulo1"/>
       <w:lvlText w:val="%1"/>
       <w:lvlJc w:val="left"/>
       <w:pPr>
@@ -16208,7 +15439,7 @@
     <w:lvl w:ilvl="1">
       <w:start w:val="1"/>
       <w:numFmt w:val="decimal"/>
-      <w:pStyle w:val="Cabealho2"/>
+      <w:pStyle w:val="Ttulo2"/>
       <w:lvlText w:val="%1.%2"/>
       <w:lvlJc w:val="left"/>
       <w:pPr>
@@ -16221,7 +15452,7 @@
     <w:lvl w:ilvl="2">
       <w:start w:val="1"/>
       <w:numFmt w:val="decimal"/>
-      <w:pStyle w:val="Cabealho3"/>
+      <w:pStyle w:val="Ttulo3"/>
       <w:lvlText w:val="%1.%2.%3"/>
       <w:lvlJc w:val="left"/>
       <w:pPr>
@@ -16234,7 +15465,7 @@
     <w:lvl w:ilvl="3">
       <w:start w:val="1"/>
       <w:numFmt w:val="decimal"/>
-      <w:pStyle w:val="Cabealho4"/>
+      <w:pStyle w:val="Ttulo4"/>
       <w:lvlText w:val="%1.%2.%3.%4"/>
       <w:lvlJc w:val="left"/>
       <w:pPr>
@@ -18947,11 +18178,11 @@
     <w:qFormat/>
     <w:rsid w:val="008C6B4D"/>
   </w:style>
-  <w:style w:type="paragraph" w:styleId="Cabealho1">
+  <w:style w:type="paragraph" w:styleId="Ttulo1">
     <w:name w:val="heading 1"/>
     <w:basedOn w:val="Normal"/>
     <w:next w:val="Normal"/>
-    <w:link w:val="Cabealho1Carter"/>
+    <w:link w:val="Ttulo1Char"/>
     <w:qFormat/>
     <w:rsid w:val="00BE24FE"/>
     <w:pPr>
@@ -18978,11 +18209,11 @@
       <w:szCs w:val="32"/>
     </w:rPr>
   </w:style>
-  <w:style w:type="paragraph" w:styleId="Cabealho2">
+  <w:style w:type="paragraph" w:styleId="Ttulo2">
     <w:name w:val="heading 2"/>
-    <w:basedOn w:val="Cabealho1"/>
+    <w:basedOn w:val="Ttulo1"/>
     <w:next w:val="Normal"/>
-    <w:link w:val="Cabealho2Carter"/>
+    <w:link w:val="Ttulo2Char"/>
     <w:qFormat/>
     <w:rsid w:val="00BE24FE"/>
     <w:pPr>
@@ -19003,11 +18234,11 @@
       <w:szCs w:val="28"/>
     </w:rPr>
   </w:style>
-  <w:style w:type="paragraph" w:styleId="Cabealho3">
+  <w:style w:type="paragraph" w:styleId="Ttulo3">
     <w:name w:val="heading 3"/>
-    <w:basedOn w:val="Cabealho2"/>
+    <w:basedOn w:val="Ttulo2"/>
     <w:next w:val="Normal"/>
-    <w:link w:val="Cabealho3Carter"/>
+    <w:link w:val="Ttulo3Char"/>
     <w:qFormat/>
     <w:rsid w:val="00BE24FE"/>
     <w:pPr>
@@ -19021,11 +18252,11 @@
       <w:szCs w:val="24"/>
     </w:rPr>
   </w:style>
-  <w:style w:type="paragraph" w:styleId="Cabealho4">
+  <w:style w:type="paragraph" w:styleId="Ttulo4">
     <w:name w:val="heading 4"/>
-    <w:basedOn w:val="Cabealho3"/>
+    <w:basedOn w:val="Ttulo3"/>
     <w:next w:val="Normal"/>
-    <w:link w:val="Cabealho4Carter"/>
+    <w:link w:val="Ttulo4Char"/>
     <w:qFormat/>
     <w:rsid w:val="00BE24FE"/>
     <w:pPr>
@@ -19041,11 +18272,11 @@
       <w:lang w:val="en-US"/>
     </w:rPr>
   </w:style>
-  <w:style w:type="paragraph" w:styleId="Cabealho5">
+  <w:style w:type="paragraph" w:styleId="Ttulo5">
     <w:name w:val="heading 5"/>
     <w:basedOn w:val="Normal"/>
     <w:next w:val="Normal"/>
-    <w:link w:val="Cabealho5Carter"/>
+    <w:link w:val="Ttulo5Char"/>
     <w:uiPriority w:val="9"/>
     <w:semiHidden/>
     <w:unhideWhenUsed/>
@@ -19062,7 +18293,7 @@
       <w:color w:val="243F60" w:themeColor="accent1" w:themeShade="7F"/>
     </w:rPr>
   </w:style>
-  <w:style w:type="character" w:default="1" w:styleId="Tipodeletrapredefinidodopargrafo">
+  <w:style w:type="character" w:default="1" w:styleId="Fontepargpadro">
     <w:name w:val="Default Paragraph Font"/>
     <w:uiPriority w:val="1"/>
     <w:semiHidden/>
@@ -19092,7 +18323,7 @@
   <w:style w:type="paragraph" w:styleId="Textodebalo">
     <w:name w:val="Balloon Text"/>
     <w:basedOn w:val="Normal"/>
-    <w:link w:val="TextodebaloCarter"/>
+    <w:link w:val="TextodebaloChar"/>
     <w:uiPriority w:val="99"/>
     <w:semiHidden/>
     <w:unhideWhenUsed/>
@@ -19106,9 +18337,9 @@
       <w:szCs w:val="16"/>
     </w:rPr>
   </w:style>
-  <w:style w:type="character" w:customStyle="1" w:styleId="TextodebaloCarter">
-    <w:name w:val="Texto de balão Caráter"/>
-    <w:basedOn w:val="Tipodeletrapredefinidodopargrafo"/>
+  <w:style w:type="character" w:customStyle="1" w:styleId="TextodebaloChar">
+    <w:name w:val="Texto de balão Char"/>
+    <w:basedOn w:val="Fontepargpadro"/>
     <w:link w:val="Textodebalo"/>
     <w:uiPriority w:val="99"/>
     <w:semiHidden/>
@@ -19134,7 +18365,7 @@
   </w:style>
   <w:style w:type="paragraph" w:customStyle="1" w:styleId="InnerHeading">
     <w:name w:val="InnerHeading"/>
-    <w:basedOn w:val="Cabealho5"/>
+    <w:basedOn w:val="Ttulo5"/>
     <w:rsid w:val="005B3BDF"/>
     <w:pPr>
       <w:tabs>
@@ -19165,10 +18396,10 @@
       <w:bCs/>
     </w:rPr>
   </w:style>
-  <w:style w:type="character" w:customStyle="1" w:styleId="Cabealho5Carter">
-    <w:name w:val="Cabeçalho 5 Caráter"/>
-    <w:basedOn w:val="Tipodeletrapredefinidodopargrafo"/>
-    <w:link w:val="Cabealho5"/>
+  <w:style w:type="character" w:customStyle="1" w:styleId="Ttulo5Char">
+    <w:name w:val="Título 5 Char"/>
+    <w:basedOn w:val="Fontepargpadro"/>
+    <w:link w:val="Ttulo5"/>
     <w:uiPriority w:val="9"/>
     <w:semiHidden/>
     <w:rsid w:val="005B3BDF"/>
@@ -19177,10 +18408,10 @@
       <w:color w:val="243F60" w:themeColor="accent1" w:themeShade="7F"/>
     </w:rPr>
   </w:style>
-  <w:style w:type="character" w:customStyle="1" w:styleId="Cabealho1Carter">
-    <w:name w:val="Cabeçalho 1 Caráter"/>
-    <w:basedOn w:val="Tipodeletrapredefinidodopargrafo"/>
-    <w:link w:val="Cabealho1"/>
+  <w:style w:type="character" w:customStyle="1" w:styleId="Ttulo1Char">
+    <w:name w:val="Título 1 Char"/>
+    <w:basedOn w:val="Fontepargpadro"/>
+    <w:link w:val="Ttulo1"/>
     <w:rsid w:val="00BE24FE"/>
     <w:rPr>
       <w:rFonts w:ascii="Arial" w:eastAsia="Times New Roman" w:hAnsi="Arial" w:cs="Times"/>
@@ -19191,10 +18422,10 @@
       <w:szCs w:val="32"/>
     </w:rPr>
   </w:style>
-  <w:style w:type="character" w:customStyle="1" w:styleId="Cabealho2Carter">
-    <w:name w:val="Cabeçalho 2 Caráter"/>
-    <w:basedOn w:val="Tipodeletrapredefinidodopargrafo"/>
-    <w:link w:val="Cabealho2"/>
+  <w:style w:type="character" w:customStyle="1" w:styleId="Ttulo2Char">
+    <w:name w:val="Título 2 Char"/>
+    <w:basedOn w:val="Fontepargpadro"/>
+    <w:link w:val="Ttulo2"/>
     <w:rsid w:val="00BE24FE"/>
     <w:rPr>
       <w:rFonts w:ascii="Arial" w:eastAsia="Times New Roman" w:hAnsi="Arial" w:cs="Times"/>
@@ -19205,10 +18436,10 @@
       <w:szCs w:val="28"/>
     </w:rPr>
   </w:style>
-  <w:style w:type="character" w:customStyle="1" w:styleId="Cabealho3Carter">
-    <w:name w:val="Cabeçalho 3 Caráter"/>
-    <w:basedOn w:val="Tipodeletrapredefinidodopargrafo"/>
-    <w:link w:val="Cabealho3"/>
+  <w:style w:type="character" w:customStyle="1" w:styleId="Ttulo3Char">
+    <w:name w:val="Título 3 Char"/>
+    <w:basedOn w:val="Fontepargpadro"/>
+    <w:link w:val="Ttulo3"/>
     <w:rsid w:val="00BE24FE"/>
     <w:rPr>
       <w:rFonts w:ascii="Arial" w:eastAsia="Times New Roman" w:hAnsi="Arial" w:cs="Times"/>
@@ -19219,10 +18450,10 @@
       <w:szCs w:val="24"/>
     </w:rPr>
   </w:style>
-  <w:style w:type="character" w:customStyle="1" w:styleId="Cabealho4Carter">
-    <w:name w:val="Cabeçalho 4 Caráter"/>
-    <w:basedOn w:val="Tipodeletrapredefinidodopargrafo"/>
-    <w:link w:val="Cabealho4"/>
+  <w:style w:type="character" w:customStyle="1" w:styleId="Ttulo4Char">
+    <w:name w:val="Título 4 Char"/>
+    <w:basedOn w:val="Fontepargpadro"/>
+    <w:link w:val="Ttulo4"/>
     <w:rsid w:val="00BE24FE"/>
     <w:rPr>
       <w:rFonts w:ascii="Arial" w:eastAsia="Times New Roman" w:hAnsi="Arial" w:cs="Times"/>
@@ -19252,7 +18483,7 @@
   <w:style w:type="paragraph" w:styleId="Cabealho">
     <w:name w:val="header"/>
     <w:basedOn w:val="Normal"/>
-    <w:link w:val="CabealhoCarter"/>
+    <w:link w:val="CabealhoChar"/>
     <w:uiPriority w:val="99"/>
     <w:unhideWhenUsed/>
     <w:rsid w:val="00BB3FAA"/>
@@ -19264,9 +18495,9 @@
       <w:spacing w:after="0" w:line="240" w:lineRule="auto"/>
     </w:pPr>
   </w:style>
-  <w:style w:type="character" w:customStyle="1" w:styleId="CabealhoCarter">
-    <w:name w:val="Cabeçalho Caráter"/>
-    <w:basedOn w:val="Tipodeletrapredefinidodopargrafo"/>
+  <w:style w:type="character" w:customStyle="1" w:styleId="CabealhoChar">
+    <w:name w:val="Cabeçalho Char"/>
+    <w:basedOn w:val="Fontepargpadro"/>
     <w:link w:val="Cabealho"/>
     <w:uiPriority w:val="99"/>
     <w:rsid w:val="00BB3FAA"/>
@@ -19274,7 +18505,7 @@
   <w:style w:type="paragraph" w:styleId="Rodap">
     <w:name w:val="footer"/>
     <w:basedOn w:val="Normal"/>
-    <w:link w:val="RodapCarter"/>
+    <w:link w:val="RodapChar"/>
     <w:unhideWhenUsed/>
     <w:rsid w:val="00BB3FAA"/>
     <w:pPr>
@@ -19285,16 +18516,16 @@
       <w:spacing w:after="0" w:line="240" w:lineRule="auto"/>
     </w:pPr>
   </w:style>
-  <w:style w:type="character" w:customStyle="1" w:styleId="RodapCarter">
-    <w:name w:val="Rodapé Caráter"/>
-    <w:basedOn w:val="Tipodeletrapredefinidodopargrafo"/>
+  <w:style w:type="character" w:customStyle="1" w:styleId="RodapChar">
+    <w:name w:val="Rodapé Char"/>
+    <w:basedOn w:val="Fontepargpadro"/>
     <w:link w:val="Rodap"/>
     <w:uiPriority w:val="99"/>
     <w:rsid w:val="00BB3FAA"/>
   </w:style>
-  <w:style w:type="paragraph" w:styleId="Cabealhodondice">
+  <w:style w:type="paragraph" w:styleId="CabealhodoSumrio">
     <w:name w:val="TOC Heading"/>
-    <w:basedOn w:val="Cabealho1"/>
+    <w:basedOn w:val="Ttulo1"/>
     <w:next w:val="Normal"/>
     <w:uiPriority w:val="39"/>
     <w:unhideWhenUsed/>
@@ -19320,7 +18551,7 @@
       <w:lang w:eastAsia="pt-PT"/>
     </w:rPr>
   </w:style>
-  <w:style w:type="paragraph" w:styleId="ndice1">
+  <w:style w:type="paragraph" w:styleId="Sumrio1">
     <w:name w:val="toc 1"/>
     <w:basedOn w:val="Normal"/>
     <w:next w:val="Normal"/>
@@ -19337,7 +18568,7 @@
       <w:jc w:val="both"/>
     </w:pPr>
   </w:style>
-  <w:style w:type="paragraph" w:styleId="ndice2">
+  <w:style w:type="paragraph" w:styleId="Sumrio2">
     <w:name w:val="toc 2"/>
     <w:basedOn w:val="Normal"/>
     <w:next w:val="Normal"/>
@@ -19350,7 +18581,7 @@
       <w:ind w:left="220"/>
     </w:pPr>
   </w:style>
-  <w:style w:type="paragraph" w:styleId="ndice3">
+  <w:style w:type="paragraph" w:styleId="Sumrio3">
     <w:name w:val="toc 3"/>
     <w:basedOn w:val="Normal"/>
     <w:next w:val="Normal"/>
@@ -19363,9 +18594,9 @@
       <w:ind w:left="440"/>
     </w:pPr>
   </w:style>
-  <w:style w:type="character" w:styleId="Hiperligao">
+  <w:style w:type="character" w:styleId="Hyperlink">
     <w:name w:val="Hyperlink"/>
-    <w:basedOn w:val="Tipodeletrapredefinidodopargrafo"/>
+    <w:basedOn w:val="Fontepargpadro"/>
     <w:uiPriority w:val="99"/>
     <w:unhideWhenUsed/>
     <w:rsid w:val="00BB3FAA"/>
@@ -19404,7 +18635,7 @@
       <w:szCs w:val="18"/>
     </w:rPr>
   </w:style>
-  <w:style w:type="table" w:styleId="Tabelacomgrelha">
+  <w:style w:type="table" w:styleId="Tabelacomgrade">
     <w:name w:val="Table Grid"/>
     <w:basedOn w:val="Tabelanormal"/>
     <w:uiPriority w:val="59"/>
@@ -19714,7 +18945,7 @@
 </file>
 
 <file path=customXml/itemProps1.xml><?xml version="1.0" encoding="utf-8"?>
-<ds:datastoreItem xmlns:ds="http://schemas.openxmlformats.org/officeDocument/2006/customXml" ds:itemID="{3728281F-FC3D-4C03-9BBF-BBCA8FBEFF84}">
+<ds:datastoreItem xmlns:ds="http://schemas.openxmlformats.org/officeDocument/2006/customXml" ds:itemID="{46321172-439A-4705-94C0-BC70F99CCB6C}">
   <ds:schemaRefs>
     <ds:schemaRef ds:uri="http://schemas.openxmlformats.org/officeDocument/2006/bibliography"/>
   </ds:schemaRefs>

</xml_diff>